<commit_message>
Count Word: Final version added
</commit_message>
<xml_diff>
--- a/Conslusion/A01794692_A4.2.docx
+++ b/Conslusion/A01794692_A4.2.docx
@@ -645,12 +645,14 @@
       <w:pPr>
         <w:shd w:val="clear" w:color="auto" w:fill="FFFFFF"/>
         <w:spacing w:before="100" w:beforeAutospacing="1" w:after="100" w:afterAutospacing="1" w:line="240" w:lineRule="auto"/>
+        <w:jc w:val="center"/>
         <w:rPr>
           <w:rFonts w:ascii="Times New Roman" w:hAnsi="Times New Roman" w:cs="Times New Roman"/>
           <w:b/>
           <w:bCs/>
           <w:sz w:val="28"/>
           <w:szCs w:val="28"/>
+          <w:u w:val="single"/>
           <w:lang w:val="es-MX"/>
         </w:rPr>
       </w:pPr>
@@ -661,6 +663,7 @@
           <w:bCs/>
           <w:sz w:val="28"/>
           <w:szCs w:val="28"/>
+          <w:u w:val="single"/>
           <w:lang w:val="es-MX"/>
         </w:rPr>
         <w:t xml:space="preserve">Problema 1: </w:t>
@@ -672,6 +675,7 @@
           <w:bCs/>
           <w:sz w:val="28"/>
           <w:szCs w:val="28"/>
+          <w:u w:val="single"/>
           <w:lang w:val="es-MX"/>
         </w:rPr>
         <w:t xml:space="preserve">Compute </w:t>
@@ -684,57 +688,12 @@
           <w:bCs/>
           <w:sz w:val="28"/>
           <w:szCs w:val="28"/>
+          <w:u w:val="single"/>
           <w:lang w:val="es-MX"/>
         </w:rPr>
         <w:t>Statistics</w:t>
       </w:r>
       <w:proofErr w:type="spellEnd"/>
-    </w:p>
-    <w:p>
-      <w:pPr>
-        <w:shd w:val="clear" w:color="auto" w:fill="FFFFFF"/>
-        <w:spacing w:before="100" w:beforeAutospacing="1" w:after="100" w:afterAutospacing="1" w:line="240" w:lineRule="auto"/>
-        <w:rPr>
-          <w:rFonts w:ascii="Times New Roman" w:hAnsi="Times New Roman" w:cs="Times New Roman"/>
-          <w:b/>
-          <w:bCs/>
-          <w:sz w:val="24"/>
-          <w:szCs w:val="24"/>
-          <w:lang w:val="es-MX"/>
-        </w:rPr>
-      </w:pPr>
-      <w:r>
-        <w:rPr>
-          <w:rFonts w:ascii="Times New Roman" w:hAnsi="Times New Roman" w:cs="Times New Roman"/>
-          <w:b/>
-          <w:bCs/>
-          <w:sz w:val="24"/>
-          <w:szCs w:val="24"/>
-        </w:rPr>
-        <w:t xml:space="preserve">Conclusión de la salida generada por </w:t>
-      </w:r>
-      <w:proofErr w:type="spellStart"/>
-      <w:r>
-        <w:rPr>
-          <w:rFonts w:ascii="Times New Roman" w:hAnsi="Times New Roman" w:cs="Times New Roman"/>
-          <w:b/>
-          <w:bCs/>
-          <w:sz w:val="24"/>
-          <w:szCs w:val="24"/>
-        </w:rPr>
-        <w:t>Pylint</w:t>
-      </w:r>
-      <w:proofErr w:type="spellEnd"/>
-      <w:r>
-        <w:rPr>
-          <w:rFonts w:ascii="Times New Roman" w:hAnsi="Times New Roman" w:cs="Times New Roman"/>
-          <w:b/>
-          <w:bCs/>
-          <w:sz w:val="24"/>
-          <w:szCs w:val="24"/>
-        </w:rPr>
-        <w:t xml:space="preserve"> y actualizaciones realizadas</w:t>
-      </w:r>
     </w:p>
     <w:p>
       <w:pPr>
@@ -1089,6 +1048,409 @@
           <w:szCs w:val="24"/>
         </w:rPr>
       </w:pPr>
+      <w:r>
+        <w:rPr>
+          <w:rFonts w:ascii="Times New Roman" w:hAnsi="Times New Roman" w:cs="Times New Roman"/>
+          <w:b/>
+          <w:bCs/>
+          <w:sz w:val="24"/>
+          <w:szCs w:val="24"/>
+        </w:rPr>
+        <w:t>Actualizaciones realizadas</w:t>
+      </w:r>
+      <w:r>
+        <w:rPr>
+          <w:rFonts w:ascii="Times New Roman" w:hAnsi="Times New Roman" w:cs="Times New Roman"/>
+          <w:b/>
+          <w:bCs/>
+          <w:sz w:val="24"/>
+          <w:szCs w:val="24"/>
+        </w:rPr>
+        <w:t>.</w:t>
+      </w:r>
+    </w:p>
+    <w:p>
+      <w:pPr>
+        <w:shd w:val="clear" w:color="auto" w:fill="FFFFFF"/>
+        <w:spacing w:before="100" w:beforeAutospacing="1" w:after="100" w:afterAutospacing="1" w:line="240" w:lineRule="auto"/>
+        <w:jc w:val="both"/>
+        <w:rPr>
+          <w:rFonts w:ascii="Times New Roman" w:hAnsi="Times New Roman" w:cs="Times New Roman"/>
+          <w:sz w:val="24"/>
+          <w:szCs w:val="24"/>
+        </w:rPr>
+      </w:pPr>
+      <w:r>
+        <w:rPr>
+          <w:rFonts w:ascii="Times New Roman" w:hAnsi="Times New Roman" w:cs="Times New Roman"/>
+          <w:sz w:val="24"/>
+          <w:szCs w:val="24"/>
+        </w:rPr>
+        <w:t>Para mejorar el código y alinearlo con las pautas de PEP8, se implementaron las siguientes actualizaciones:</w:t>
+      </w:r>
+    </w:p>
+    <w:p>
+      <w:pPr>
+        <w:shd w:val="clear" w:color="auto" w:fill="FFFFFF"/>
+        <w:spacing w:before="100" w:beforeAutospacing="1" w:after="100" w:afterAutospacing="1" w:line="240" w:lineRule="auto"/>
+        <w:jc w:val="both"/>
+        <w:rPr>
+          <w:rFonts w:ascii="Times New Roman" w:hAnsi="Times New Roman" w:cs="Times New Roman"/>
+          <w:sz w:val="24"/>
+          <w:szCs w:val="24"/>
+        </w:rPr>
+      </w:pPr>
+      <w:r>
+        <w:rPr>
+          <w:rFonts w:ascii="Times New Roman" w:hAnsi="Times New Roman" w:cs="Times New Roman"/>
+          <w:b/>
+          <w:bCs/>
+          <w:sz w:val="24"/>
+          <w:szCs w:val="24"/>
+        </w:rPr>
+        <w:t xml:space="preserve">1. División de líneas largas: </w:t>
+      </w:r>
+      <w:r>
+        <w:rPr>
+          <w:rFonts w:ascii="Times New Roman" w:hAnsi="Times New Roman" w:cs="Times New Roman"/>
+          <w:sz w:val="24"/>
+          <w:szCs w:val="24"/>
+        </w:rPr>
+        <w:t>L</w:t>
+      </w:r>
+      <w:r>
+        <w:rPr>
+          <w:rFonts w:ascii="Times New Roman" w:hAnsi="Times New Roman" w:cs="Times New Roman"/>
+          <w:sz w:val="24"/>
+          <w:szCs w:val="24"/>
+        </w:rPr>
+        <w:t>as líneas que excedían el límite de 100 caracteres se dividían en varias líneas.</w:t>
+      </w:r>
+    </w:p>
+    <w:p>
+      <w:pPr>
+        <w:shd w:val="clear" w:color="auto" w:fill="FFFFFF"/>
+        <w:spacing w:before="100" w:beforeAutospacing="1" w:after="100" w:afterAutospacing="1" w:line="240" w:lineRule="auto"/>
+        <w:jc w:val="both"/>
+        <w:rPr>
+          <w:rFonts w:ascii="Times New Roman" w:hAnsi="Times New Roman" w:cs="Times New Roman"/>
+          <w:sz w:val="24"/>
+          <w:szCs w:val="24"/>
+        </w:rPr>
+      </w:pPr>
+      <w:r>
+        <w:rPr>
+          <w:rFonts w:ascii="Times New Roman" w:hAnsi="Times New Roman" w:cs="Times New Roman"/>
+          <w:b/>
+          <w:bCs/>
+          <w:sz w:val="24"/>
+          <w:szCs w:val="24"/>
+        </w:rPr>
+        <w:t xml:space="preserve">2. Agregar cadenas de documentación: </w:t>
+      </w:r>
+      <w:r>
+        <w:rPr>
+          <w:rFonts w:ascii="Times New Roman" w:hAnsi="Times New Roman" w:cs="Times New Roman"/>
+          <w:sz w:val="24"/>
+          <w:szCs w:val="24"/>
+        </w:rPr>
+        <w:t>S</w:t>
+      </w:r>
+      <w:r>
+        <w:rPr>
+          <w:rFonts w:ascii="Times New Roman" w:hAnsi="Times New Roman" w:cs="Times New Roman"/>
+          <w:sz w:val="24"/>
+          <w:szCs w:val="24"/>
+        </w:rPr>
+        <w:t>e incluyeron cadenas de documentación en el módulo y en todas las funciones para aclarar su propósito.</w:t>
+      </w:r>
+    </w:p>
+    <w:p>
+      <w:pPr>
+        <w:shd w:val="clear" w:color="auto" w:fill="FFFFFF"/>
+        <w:spacing w:before="100" w:beforeAutospacing="1" w:after="100" w:afterAutospacing="1" w:line="240" w:lineRule="auto"/>
+        <w:jc w:val="both"/>
+        <w:rPr>
+          <w:rFonts w:ascii="Times New Roman" w:hAnsi="Times New Roman" w:cs="Times New Roman"/>
+          <w:b/>
+          <w:bCs/>
+          <w:sz w:val="24"/>
+          <w:szCs w:val="24"/>
+        </w:rPr>
+      </w:pPr>
+      <w:r>
+        <w:rPr>
+          <w:rFonts w:ascii="Times New Roman" w:hAnsi="Times New Roman" w:cs="Times New Roman"/>
+          <w:b/>
+          <w:bCs/>
+          <w:sz w:val="24"/>
+          <w:szCs w:val="24"/>
+        </w:rPr>
+        <w:t xml:space="preserve">3. Cambio de nombre del módulo: </w:t>
+      </w:r>
+      <w:r>
+        <w:rPr>
+          <w:rFonts w:ascii="Times New Roman" w:hAnsi="Times New Roman" w:cs="Times New Roman"/>
+          <w:sz w:val="24"/>
+          <w:szCs w:val="24"/>
+        </w:rPr>
+        <w:t>E</w:t>
+      </w:r>
+      <w:r>
+        <w:rPr>
+          <w:rFonts w:ascii="Times New Roman" w:hAnsi="Times New Roman" w:cs="Times New Roman"/>
+          <w:sz w:val="24"/>
+          <w:szCs w:val="24"/>
+        </w:rPr>
+        <w:t>l archivo `computeStatistics.py` se renombró como `compute_statistics.py` para cumplir con el estilo `</w:t>
+      </w:r>
+      <w:proofErr w:type="spellStart"/>
+      <w:r>
+        <w:rPr>
+          <w:rFonts w:ascii="Times New Roman" w:hAnsi="Times New Roman" w:cs="Times New Roman"/>
+          <w:sz w:val="24"/>
+          <w:szCs w:val="24"/>
+        </w:rPr>
+        <w:t>snake_case</w:t>
+      </w:r>
+      <w:proofErr w:type="spellEnd"/>
+      <w:r>
+        <w:rPr>
+          <w:rFonts w:ascii="Times New Roman" w:hAnsi="Times New Roman" w:cs="Times New Roman"/>
+          <w:sz w:val="24"/>
+          <w:szCs w:val="24"/>
+        </w:rPr>
+        <w:t>`.</w:t>
+      </w:r>
+    </w:p>
+    <w:p>
+      <w:pPr>
+        <w:shd w:val="clear" w:color="auto" w:fill="FFFFFF"/>
+        <w:spacing w:before="100" w:beforeAutospacing="1" w:after="100" w:afterAutospacing="1" w:line="240" w:lineRule="auto"/>
+        <w:jc w:val="both"/>
+        <w:rPr>
+          <w:rFonts w:ascii="Times New Roman" w:hAnsi="Times New Roman" w:cs="Times New Roman"/>
+          <w:b/>
+          <w:bCs/>
+          <w:sz w:val="24"/>
+          <w:szCs w:val="24"/>
+        </w:rPr>
+      </w:pPr>
+      <w:r>
+        <w:rPr>
+          <w:rFonts w:ascii="Times New Roman" w:hAnsi="Times New Roman" w:cs="Times New Roman"/>
+          <w:b/>
+          <w:bCs/>
+          <w:sz w:val="24"/>
+          <w:szCs w:val="24"/>
+        </w:rPr>
+        <w:lastRenderedPageBreak/>
+        <w:t>4. Refactorización de la función `</w:t>
+      </w:r>
+      <w:proofErr w:type="spellStart"/>
+      <w:r>
+        <w:rPr>
+          <w:rFonts w:ascii="Times New Roman" w:hAnsi="Times New Roman" w:cs="Times New Roman"/>
+          <w:b/>
+          <w:bCs/>
+          <w:sz w:val="24"/>
+          <w:szCs w:val="24"/>
+        </w:rPr>
+        <w:t>main</w:t>
+      </w:r>
+      <w:proofErr w:type="spellEnd"/>
+      <w:r>
+        <w:rPr>
+          <w:rFonts w:ascii="Times New Roman" w:hAnsi="Times New Roman" w:cs="Times New Roman"/>
+          <w:b/>
+          <w:bCs/>
+          <w:sz w:val="24"/>
+          <w:szCs w:val="24"/>
+        </w:rPr>
+        <w:t xml:space="preserve">`: </w:t>
+      </w:r>
+      <w:r>
+        <w:rPr>
+          <w:rFonts w:ascii="Times New Roman" w:hAnsi="Times New Roman" w:cs="Times New Roman"/>
+          <w:sz w:val="24"/>
+          <w:szCs w:val="24"/>
+        </w:rPr>
+        <w:t>L</w:t>
+      </w:r>
+      <w:r>
+        <w:rPr>
+          <w:rFonts w:ascii="Times New Roman" w:hAnsi="Times New Roman" w:cs="Times New Roman"/>
+          <w:sz w:val="24"/>
+          <w:szCs w:val="24"/>
+        </w:rPr>
+        <w:t>a lógica de procesamiento de archivos y cálculo de estadísticas se trasladó a una nueva función,</w:t>
+      </w:r>
+      <w:r>
+        <w:rPr>
+          <w:rFonts w:ascii="Times New Roman" w:hAnsi="Times New Roman" w:cs="Times New Roman"/>
+          <w:sz w:val="24"/>
+          <w:szCs w:val="24"/>
+        </w:rPr>
+        <w:t xml:space="preserve"> </w:t>
+      </w:r>
+      <w:r>
+        <w:rPr>
+          <w:rFonts w:ascii="Times New Roman" w:hAnsi="Times New Roman" w:cs="Times New Roman"/>
+          <w:sz w:val="24"/>
+          <w:szCs w:val="24"/>
+        </w:rPr>
+        <w:t>`</w:t>
+      </w:r>
+      <w:proofErr w:type="spellStart"/>
+      <w:r>
+        <w:rPr>
+          <w:rFonts w:ascii="Times New Roman" w:hAnsi="Times New Roman" w:cs="Times New Roman"/>
+          <w:sz w:val="24"/>
+          <w:szCs w:val="24"/>
+        </w:rPr>
+        <w:t>process_file_and_compute_statistics</w:t>
+      </w:r>
+      <w:proofErr w:type="spellEnd"/>
+      <w:r>
+        <w:rPr>
+          <w:rFonts w:ascii="Times New Roman" w:hAnsi="Times New Roman" w:cs="Times New Roman"/>
+          <w:sz w:val="24"/>
+          <w:szCs w:val="24"/>
+        </w:rPr>
+        <w:t>`, para reducir la cantidad de variables locales en `</w:t>
+      </w:r>
+      <w:proofErr w:type="spellStart"/>
+      <w:r>
+        <w:rPr>
+          <w:rFonts w:ascii="Times New Roman" w:hAnsi="Times New Roman" w:cs="Times New Roman"/>
+          <w:sz w:val="24"/>
+          <w:szCs w:val="24"/>
+        </w:rPr>
+        <w:t>main</w:t>
+      </w:r>
+      <w:proofErr w:type="spellEnd"/>
+      <w:r>
+        <w:rPr>
+          <w:rFonts w:ascii="Times New Roman" w:hAnsi="Times New Roman" w:cs="Times New Roman"/>
+          <w:sz w:val="24"/>
+          <w:szCs w:val="24"/>
+        </w:rPr>
+        <w:t>`.</w:t>
+      </w:r>
+    </w:p>
+    <w:p>
+      <w:pPr>
+        <w:shd w:val="clear" w:color="auto" w:fill="FFFFFF"/>
+        <w:spacing w:before="100" w:beforeAutospacing="1" w:after="100" w:afterAutospacing="1" w:line="240" w:lineRule="auto"/>
+        <w:jc w:val="both"/>
+        <w:rPr>
+          <w:rFonts w:ascii="Times New Roman" w:hAnsi="Times New Roman" w:cs="Times New Roman"/>
+          <w:sz w:val="24"/>
+          <w:szCs w:val="24"/>
+        </w:rPr>
+      </w:pPr>
+      <w:r>
+        <w:rPr>
+          <w:rFonts w:ascii="Times New Roman" w:hAnsi="Times New Roman" w:cs="Times New Roman"/>
+          <w:b/>
+          <w:bCs/>
+          <w:sz w:val="24"/>
+          <w:szCs w:val="24"/>
+        </w:rPr>
+        <w:t xml:space="preserve">5. Captura de excepciones específicas: </w:t>
+      </w:r>
+      <w:r>
+        <w:rPr>
+          <w:rFonts w:ascii="Times New Roman" w:hAnsi="Times New Roman" w:cs="Times New Roman"/>
+          <w:sz w:val="24"/>
+          <w:szCs w:val="24"/>
+        </w:rPr>
+        <w:t>Las excepciones que se pueden capturar (`</w:t>
+      </w:r>
+      <w:proofErr w:type="spellStart"/>
+      <w:r>
+        <w:rPr>
+          <w:rFonts w:ascii="Times New Roman" w:hAnsi="Times New Roman" w:cs="Times New Roman"/>
+          <w:sz w:val="24"/>
+          <w:szCs w:val="24"/>
+        </w:rPr>
+        <w:t>FileNotFoundError</w:t>
+      </w:r>
+      <w:proofErr w:type="spellEnd"/>
+      <w:r>
+        <w:rPr>
+          <w:rFonts w:ascii="Times New Roman" w:hAnsi="Times New Roman" w:cs="Times New Roman"/>
+          <w:sz w:val="24"/>
+          <w:szCs w:val="24"/>
+        </w:rPr>
+        <w:t>`, `</w:t>
+      </w:r>
+      <w:proofErr w:type="spellStart"/>
+      <w:r>
+        <w:rPr>
+          <w:rFonts w:ascii="Times New Roman" w:hAnsi="Times New Roman" w:cs="Times New Roman"/>
+          <w:sz w:val="24"/>
+          <w:szCs w:val="24"/>
+        </w:rPr>
+        <w:t>OSError</w:t>
+      </w:r>
+      <w:proofErr w:type="spellEnd"/>
+      <w:r>
+        <w:rPr>
+          <w:rFonts w:ascii="Times New Roman" w:hAnsi="Times New Roman" w:cs="Times New Roman"/>
+          <w:sz w:val="24"/>
+          <w:szCs w:val="24"/>
+        </w:rPr>
+        <w:t>` y `</w:t>
+      </w:r>
+      <w:proofErr w:type="spellStart"/>
+      <w:r>
+        <w:rPr>
+          <w:rFonts w:ascii="Times New Roman" w:hAnsi="Times New Roman" w:cs="Times New Roman"/>
+          <w:sz w:val="24"/>
+          <w:szCs w:val="24"/>
+        </w:rPr>
+        <w:t>Exception</w:t>
+      </w:r>
+      <w:proofErr w:type="spellEnd"/>
+      <w:r>
+        <w:rPr>
+          <w:rFonts w:ascii="Times New Roman" w:hAnsi="Times New Roman" w:cs="Times New Roman"/>
+          <w:sz w:val="24"/>
+          <w:szCs w:val="24"/>
+        </w:rPr>
+        <w:t>`) se especificaron explícitamente.</w:t>
+      </w:r>
+    </w:p>
+    <w:p>
+      <w:pPr>
+        <w:shd w:val="clear" w:color="auto" w:fill="FFFFFF"/>
+        <w:spacing w:before="100" w:beforeAutospacing="1" w:after="100" w:afterAutospacing="1" w:line="240" w:lineRule="auto"/>
+        <w:jc w:val="both"/>
+        <w:rPr>
+          <w:rFonts w:ascii="Times New Roman" w:hAnsi="Times New Roman" w:cs="Times New Roman"/>
+          <w:sz w:val="24"/>
+          <w:szCs w:val="24"/>
+        </w:rPr>
+      </w:pPr>
+      <w:r>
+        <w:rPr>
+          <w:rFonts w:ascii="Times New Roman" w:hAnsi="Times New Roman" w:cs="Times New Roman"/>
+          <w:b/>
+          <w:bCs/>
+          <w:sz w:val="24"/>
+          <w:szCs w:val="24"/>
+        </w:rPr>
+        <w:t xml:space="preserve">6. Nueva línea agregada al final del archivo: </w:t>
+      </w:r>
+      <w:r>
+        <w:rPr>
+          <w:rFonts w:ascii="Times New Roman" w:hAnsi="Times New Roman" w:cs="Times New Roman"/>
+          <w:sz w:val="24"/>
+          <w:szCs w:val="24"/>
+        </w:rPr>
+        <w:t>Se agregó una nueva línea al final del archivo.</w:t>
+      </w:r>
     </w:p>
     <w:p>
       <w:pPr>
@@ -1099,30 +1461,74 @@
           <w:rFonts w:ascii="Times New Roman" w:hAnsi="Times New Roman" w:cs="Times New Roman"/>
           <w:b/>
           <w:bCs/>
-          <w:sz w:val="24"/>
-          <w:szCs w:val="24"/>
-        </w:rPr>
-      </w:pPr>
-      <w:r>
-        <w:rPr>
-          <w:rFonts w:ascii="Times New Roman" w:hAnsi="Times New Roman" w:cs="Times New Roman"/>
-          <w:b/>
-          <w:bCs/>
-          <w:sz w:val="24"/>
-          <w:szCs w:val="24"/>
-        </w:rPr>
-        <w:t>Actualizaciones realizadas</w:t>
-      </w:r>
-      <w:r>
-        <w:rPr>
-          <w:rFonts w:ascii="Times New Roman" w:hAnsi="Times New Roman" w:cs="Times New Roman"/>
-          <w:b/>
-          <w:bCs/>
-          <w:sz w:val="24"/>
-          <w:szCs w:val="24"/>
-        </w:rPr>
-        <w:t>.</w:t>
-      </w:r>
+          <w:sz w:val="28"/>
+          <w:szCs w:val="28"/>
+          <w:u w:val="single"/>
+          <w:lang w:val="es-MX"/>
+        </w:rPr>
+      </w:pPr>
+      <w:r>
+        <w:rPr>
+          <w:rFonts w:ascii="Times New Roman" w:hAnsi="Times New Roman" w:cs="Times New Roman"/>
+          <w:b/>
+          <w:bCs/>
+          <w:sz w:val="28"/>
+          <w:szCs w:val="28"/>
+          <w:u w:val="single"/>
+          <w:lang w:val="es-MX"/>
+        </w:rPr>
+        <w:t xml:space="preserve">Problema </w:t>
+      </w:r>
+      <w:r>
+        <w:rPr>
+          <w:rFonts w:ascii="Times New Roman" w:hAnsi="Times New Roman" w:cs="Times New Roman"/>
+          <w:b/>
+          <w:bCs/>
+          <w:sz w:val="28"/>
+          <w:szCs w:val="28"/>
+          <w:u w:val="single"/>
+          <w:lang w:val="es-MX"/>
+        </w:rPr>
+        <w:t>2</w:t>
+      </w:r>
+      <w:r>
+        <w:rPr>
+          <w:rFonts w:ascii="Times New Roman" w:hAnsi="Times New Roman" w:cs="Times New Roman"/>
+          <w:b/>
+          <w:bCs/>
+          <w:sz w:val="28"/>
+          <w:szCs w:val="28"/>
+          <w:u w:val="single"/>
+          <w:lang w:val="es-MX"/>
+        </w:rPr>
+        <w:t xml:space="preserve">: </w:t>
+      </w:r>
+      <w:proofErr w:type="spellStart"/>
+      <w:r>
+        <w:rPr>
+          <w:rFonts w:ascii="Times New Roman" w:hAnsi="Times New Roman" w:cs="Times New Roman"/>
+          <w:b/>
+          <w:bCs/>
+          <w:sz w:val="28"/>
+          <w:szCs w:val="28"/>
+          <w:u w:val="single"/>
+          <w:lang w:val="es-MX"/>
+        </w:rPr>
+        <w:t>Co</w:t>
+      </w:r>
+      <w:r>
+        <w:rPr>
+          <w:rFonts w:ascii="Times New Roman" w:hAnsi="Times New Roman" w:cs="Times New Roman"/>
+          <w:b/>
+          <w:bCs/>
+          <w:sz w:val="28"/>
+          <w:szCs w:val="28"/>
+          <w:u w:val="single"/>
+          <w:lang w:val="es-MX"/>
+        </w:rPr>
+        <w:t>nverter</w:t>
+      </w:r>
+      <w:proofErr w:type="spellEnd"/>
     </w:p>
     <w:p>
       <w:pPr>
@@ -1131,18 +1537,37 @@
         <w:jc w:val="both"/>
         <w:rPr>
           <w:rFonts w:ascii="Times New Roman" w:hAnsi="Times New Roman" w:cs="Times New Roman"/>
-          <w:sz w:val="24"/>
-          <w:szCs w:val="24"/>
-        </w:rPr>
-      </w:pPr>
-      <w:r>
-        <w:rPr>
-          <w:rFonts w:ascii="Times New Roman" w:hAnsi="Times New Roman" w:cs="Times New Roman"/>
-          <w:sz w:val="24"/>
-          <w:szCs w:val="24"/>
-        </w:rPr>
-        <w:t>Para mejorar el código y alinearlo con las pautas de PEP8, se implementaron las siguientes actualizaciones:</w:t>
-      </w:r>
+          <w:b/>
+          <w:bCs/>
+          <w:sz w:val="24"/>
+          <w:szCs w:val="24"/>
+          <w:lang w:val="es-MX"/>
+        </w:rPr>
+      </w:pPr>
+      <w:r>
+        <w:rPr>
+          <w:rFonts w:ascii="Times New Roman" w:hAnsi="Times New Roman" w:cs="Times New Roman"/>
+          <w:b/>
+          <w:bCs/>
+          <w:sz w:val="24"/>
+          <w:szCs w:val="24"/>
+          <w:lang w:val="es-MX"/>
+        </w:rPr>
+        <w:t xml:space="preserve">Resultados Iniciales de </w:t>
+      </w:r>
+      <w:proofErr w:type="spellStart"/>
+      <w:r>
+        <w:rPr>
+          <w:rFonts w:ascii="Times New Roman" w:hAnsi="Times New Roman" w:cs="Times New Roman"/>
+          <w:b/>
+          <w:bCs/>
+          <w:sz w:val="24"/>
+          <w:szCs w:val="24"/>
+          <w:lang w:val="es-MX"/>
+        </w:rPr>
+        <w:t>Pylint</w:t>
+      </w:r>
+      <w:proofErr w:type="spellEnd"/>
     </w:p>
     <w:p>
       <w:pPr>
@@ -1153,37 +1578,45 @@
           <w:rFonts w:ascii="Times New Roman" w:hAnsi="Times New Roman" w:cs="Times New Roman"/>
           <w:sz w:val="24"/>
           <w:szCs w:val="24"/>
-        </w:rPr>
-      </w:pPr>
-      <w:r>
-        <w:rPr>
-          <w:rFonts w:ascii="Times New Roman" w:hAnsi="Times New Roman" w:cs="Times New Roman"/>
-          <w:b/>
-          <w:bCs/>
-          <w:sz w:val="24"/>
-          <w:szCs w:val="24"/>
-        </w:rPr>
-        <w:t xml:space="preserve">1. División de líneas largas: </w:t>
-      </w:r>
-      <w:r>
-        <w:rPr>
-          <w:rFonts w:ascii="Times New Roman" w:hAnsi="Times New Roman" w:cs="Times New Roman"/>
-          <w:sz w:val="24"/>
-          <w:szCs w:val="24"/>
-        </w:rPr>
-        <w:t>L</w:t>
-      </w:r>
-      <w:r>
-        <w:rPr>
-          <w:rFonts w:ascii="Times New Roman" w:hAnsi="Times New Roman" w:cs="Times New Roman"/>
-          <w:sz w:val="24"/>
-          <w:szCs w:val="24"/>
-        </w:rPr>
-        <w:t>as líneas que excedían el límite de 100 caracteres se dividían en varias líneas.</w:t>
-      </w:r>
-    </w:p>
-    <w:p>
-      <w:pPr>
+          <w:lang w:val="es-MX"/>
+        </w:rPr>
+      </w:pPr>
+      <w:r>
+        <w:rPr>
+          <w:rFonts w:ascii="Times New Roman" w:hAnsi="Times New Roman" w:cs="Times New Roman"/>
+          <w:sz w:val="24"/>
+          <w:szCs w:val="24"/>
+          <w:lang w:val="es-MX"/>
+        </w:rPr>
+        <w:t>Al ejecutar </w:t>
+      </w:r>
+      <w:proofErr w:type="spellStart"/>
+      <w:r>
+        <w:rPr>
+          <w:rFonts w:ascii="Times New Roman" w:hAnsi="Times New Roman" w:cs="Times New Roman"/>
+          <w:sz w:val="24"/>
+          <w:szCs w:val="24"/>
+          <w:lang w:val="es-MX"/>
+        </w:rPr>
+        <w:t>pylint</w:t>
+      </w:r>
+      <w:proofErr w:type="spellEnd"/>
+      <w:r>
+        <w:rPr>
+          <w:rFonts w:ascii="Times New Roman" w:hAnsi="Times New Roman" w:cs="Times New Roman"/>
+          <w:sz w:val="24"/>
+          <w:szCs w:val="24"/>
+          <w:lang w:val="es-MX"/>
+        </w:rPr>
+        <w:t> en el archivo convert_numbers.py, se generaron varios comentarios indicando áreas de mejora en el código. Los principales problemas identificados fueron:</w:t>
+      </w:r>
+    </w:p>
+    <w:p>
+      <w:pPr>
+        <w:numPr>
+          <w:ilvl w:val="0"/>
+          <w:numId w:val="25"/>
+        </w:numPr>
         <w:shd w:val="clear" w:color="auto" w:fill="FFFFFF"/>
         <w:spacing w:before="100" w:beforeAutospacing="1" w:after="100" w:afterAutospacing="1" w:line="240" w:lineRule="auto"/>
         <w:jc w:val="both"/>
@@ -1191,83 +1624,68 @@
           <w:rFonts w:ascii="Times New Roman" w:hAnsi="Times New Roman" w:cs="Times New Roman"/>
           <w:sz w:val="24"/>
           <w:szCs w:val="24"/>
-        </w:rPr>
-      </w:pPr>
-      <w:r>
-        <w:rPr>
-          <w:rFonts w:ascii="Times New Roman" w:hAnsi="Times New Roman" w:cs="Times New Roman"/>
-          <w:b/>
-          <w:bCs/>
-          <w:sz w:val="24"/>
-          <w:szCs w:val="24"/>
-        </w:rPr>
-        <w:lastRenderedPageBreak/>
-        <w:t xml:space="preserve">2. Agregar cadenas de documentación: </w:t>
-      </w:r>
-      <w:r>
-        <w:rPr>
-          <w:rFonts w:ascii="Times New Roman" w:hAnsi="Times New Roman" w:cs="Times New Roman"/>
-          <w:sz w:val="24"/>
-          <w:szCs w:val="24"/>
-        </w:rPr>
-        <w:t>S</w:t>
-      </w:r>
-      <w:r>
-        <w:rPr>
-          <w:rFonts w:ascii="Times New Roman" w:hAnsi="Times New Roman" w:cs="Times New Roman"/>
-          <w:sz w:val="24"/>
-          <w:szCs w:val="24"/>
-        </w:rPr>
-        <w:t>e incluyeron cadenas de documentación en el módulo y en todas las funciones para aclarar su propósito.</w:t>
-      </w:r>
-    </w:p>
-    <w:p>
-      <w:pPr>
+          <w:lang w:val="es-MX"/>
+        </w:rPr>
+      </w:pPr>
+      <w:r>
+        <w:rPr>
+          <w:rFonts w:ascii="Times New Roman" w:hAnsi="Times New Roman" w:cs="Times New Roman"/>
+          <w:b/>
+          <w:bCs/>
+          <w:sz w:val="24"/>
+          <w:szCs w:val="24"/>
+          <w:lang w:val="es-MX"/>
+        </w:rPr>
+        <w:t>Líneas demasiado largas</w:t>
+      </w:r>
+      <w:r>
+        <w:rPr>
+          <w:rFonts w:ascii="Times New Roman" w:hAnsi="Times New Roman" w:cs="Times New Roman"/>
+          <w:sz w:val="24"/>
+          <w:szCs w:val="24"/>
+          <w:lang w:val="es-MX"/>
+        </w:rPr>
+        <w:t>: Varias líneas excedían el límite de 100 caracteres.</w:t>
+      </w:r>
+    </w:p>
+    <w:p>
+      <w:pPr>
+        <w:numPr>
+          <w:ilvl w:val="0"/>
+          <w:numId w:val="25"/>
+        </w:numPr>
         <w:shd w:val="clear" w:color="auto" w:fill="FFFFFF"/>
         <w:spacing w:before="100" w:beforeAutospacing="1" w:after="100" w:afterAutospacing="1" w:line="240" w:lineRule="auto"/>
         <w:jc w:val="both"/>
         <w:rPr>
           <w:rFonts w:ascii="Times New Roman" w:hAnsi="Times New Roman" w:cs="Times New Roman"/>
-          <w:b/>
-          <w:bCs/>
-          <w:sz w:val="24"/>
-          <w:szCs w:val="24"/>
-        </w:rPr>
-      </w:pPr>
-      <w:r>
-        <w:rPr>
-          <w:rFonts w:ascii="Times New Roman" w:hAnsi="Times New Roman" w:cs="Times New Roman"/>
-          <w:b/>
-          <w:bCs/>
-          <w:sz w:val="24"/>
-          <w:szCs w:val="24"/>
-        </w:rPr>
-        <w:t xml:space="preserve">3. Cambio de nombre del módulo: </w:t>
-      </w:r>
-      <w:r>
-        <w:rPr>
-          <w:rFonts w:ascii="Times New Roman" w:hAnsi="Times New Roman" w:cs="Times New Roman"/>
-          <w:sz w:val="24"/>
-          <w:szCs w:val="24"/>
-        </w:rPr>
-        <w:t>E</w:t>
-      </w:r>
-      <w:r>
-        <w:rPr>
-          <w:rFonts w:ascii="Times New Roman" w:hAnsi="Times New Roman" w:cs="Times New Roman"/>
-          <w:sz w:val="24"/>
-          <w:szCs w:val="24"/>
-        </w:rPr>
-        <w:t>l archivo `computeStatistics.py` se renombró como `compute_statistics.py` para cumplir con el estilo `</w:t>
+          <w:sz w:val="24"/>
+          <w:szCs w:val="24"/>
+          <w:lang w:val="es-MX"/>
+        </w:rPr>
+      </w:pPr>
+      <w:r>
+        <w:rPr>
+          <w:rFonts w:ascii="Times New Roman" w:hAnsi="Times New Roman" w:cs="Times New Roman"/>
+          <w:b/>
+          <w:bCs/>
+          <w:sz w:val="24"/>
+          <w:szCs w:val="24"/>
+          <w:lang w:val="es-MX"/>
+        </w:rPr>
+        <w:t xml:space="preserve">Falta de </w:t>
       </w:r>
       <w:proofErr w:type="spellStart"/>
       <w:r>
         <w:rPr>
           <w:rFonts w:ascii="Times New Roman" w:hAnsi="Times New Roman" w:cs="Times New Roman"/>
-          <w:sz w:val="24"/>
-          <w:szCs w:val="24"/>
-        </w:rPr>
-        <w:t>snake_case</w:t>
+          <w:b/>
+          <w:bCs/>
+          <w:sz w:val="24"/>
+          <w:szCs w:val="24"/>
+          <w:lang w:val="es-MX"/>
+        </w:rPr>
+        <w:t>docstrings</w:t>
       </w:r>
       <w:proofErr w:type="spellEnd"/>
       <w:r>
@@ -1275,126 +1693,94 @@
           <w:rFonts w:ascii="Times New Roman" w:hAnsi="Times New Roman" w:cs="Times New Roman"/>
           <w:sz w:val="24"/>
           <w:szCs w:val="24"/>
-        </w:rPr>
-        <w:t>`.</w:t>
-      </w:r>
-    </w:p>
-    <w:p>
-      <w:pPr>
+          <w:lang w:val="es-MX"/>
+        </w:rPr>
+        <w:t xml:space="preserve">: Faltaban </w:t>
+      </w:r>
+      <w:proofErr w:type="spellStart"/>
+      <w:r>
+        <w:rPr>
+          <w:rFonts w:ascii="Times New Roman" w:hAnsi="Times New Roman" w:cs="Times New Roman"/>
+          <w:sz w:val="24"/>
+          <w:szCs w:val="24"/>
+          <w:lang w:val="es-MX"/>
+        </w:rPr>
+        <w:t>docstrings</w:t>
+      </w:r>
+      <w:proofErr w:type="spellEnd"/>
+      <w:r>
+        <w:rPr>
+          <w:rFonts w:ascii="Times New Roman" w:hAnsi="Times New Roman" w:cs="Times New Roman"/>
+          <w:sz w:val="24"/>
+          <w:szCs w:val="24"/>
+          <w:lang w:val="es-MX"/>
+        </w:rPr>
+        <w:t xml:space="preserve"> en el módulo.</w:t>
+      </w:r>
+    </w:p>
+    <w:p>
+      <w:pPr>
+        <w:numPr>
+          <w:ilvl w:val="0"/>
+          <w:numId w:val="25"/>
+        </w:numPr>
         <w:shd w:val="clear" w:color="auto" w:fill="FFFFFF"/>
         <w:spacing w:before="100" w:beforeAutospacing="1" w:after="100" w:afterAutospacing="1" w:line="240" w:lineRule="auto"/>
         <w:jc w:val="both"/>
         <w:rPr>
           <w:rFonts w:ascii="Times New Roman" w:hAnsi="Times New Roman" w:cs="Times New Roman"/>
-          <w:b/>
-          <w:bCs/>
-          <w:sz w:val="24"/>
-          <w:szCs w:val="24"/>
-        </w:rPr>
-      </w:pPr>
-      <w:r>
-        <w:rPr>
-          <w:rFonts w:ascii="Times New Roman" w:hAnsi="Times New Roman" w:cs="Times New Roman"/>
-          <w:b/>
-          <w:bCs/>
-          <w:sz w:val="24"/>
-          <w:szCs w:val="24"/>
-        </w:rPr>
-        <w:t>4. Refactorización de la función `</w:t>
+          <w:sz w:val="24"/>
+          <w:szCs w:val="24"/>
+          <w:lang w:val="es-MX"/>
+        </w:rPr>
+      </w:pPr>
+      <w:r>
+        <w:rPr>
+          <w:rFonts w:ascii="Times New Roman" w:hAnsi="Times New Roman" w:cs="Times New Roman"/>
+          <w:b/>
+          <w:bCs/>
+          <w:sz w:val="24"/>
+          <w:szCs w:val="24"/>
+          <w:lang w:val="es-MX"/>
+        </w:rPr>
+        <w:t>Captura de excepciones demasiado generales</w:t>
+      </w:r>
+      <w:r>
+        <w:rPr>
+          <w:rFonts w:ascii="Times New Roman" w:hAnsi="Times New Roman" w:cs="Times New Roman"/>
+          <w:sz w:val="24"/>
+          <w:szCs w:val="24"/>
+          <w:lang w:val="es-MX"/>
+        </w:rPr>
+        <w:t>: Se estaba capturando la excepción </w:t>
       </w:r>
       <w:proofErr w:type="spellStart"/>
       <w:r>
         <w:rPr>
           <w:rFonts w:ascii="Times New Roman" w:hAnsi="Times New Roman" w:cs="Times New Roman"/>
-          <w:b/>
-          <w:bCs/>
-          <w:sz w:val="24"/>
-          <w:szCs w:val="24"/>
-        </w:rPr>
-        <w:t>main</w:t>
+          <w:sz w:val="24"/>
+          <w:szCs w:val="24"/>
+          <w:lang w:val="es-MX"/>
+        </w:rPr>
+        <w:t>Exception</w:t>
       </w:r>
       <w:proofErr w:type="spellEnd"/>
       <w:r>
         <w:rPr>
           <w:rFonts w:ascii="Times New Roman" w:hAnsi="Times New Roman" w:cs="Times New Roman"/>
-          <w:b/>
-          <w:bCs/>
-          <w:sz w:val="24"/>
-          <w:szCs w:val="24"/>
-        </w:rPr>
-        <w:t xml:space="preserve">`: </w:t>
-      </w:r>
-      <w:r>
-        <w:rPr>
-          <w:rFonts w:ascii="Times New Roman" w:hAnsi="Times New Roman" w:cs="Times New Roman"/>
-          <w:sz w:val="24"/>
-          <w:szCs w:val="24"/>
-        </w:rPr>
-        <w:t>L</w:t>
-      </w:r>
-      <w:r>
-        <w:rPr>
-          <w:rFonts w:ascii="Times New Roman" w:hAnsi="Times New Roman" w:cs="Times New Roman"/>
-          <w:sz w:val="24"/>
-          <w:szCs w:val="24"/>
-        </w:rPr>
-        <w:t>a lógica de procesamiento de archivos y cálculo de estadísticas se trasladó a una nueva función,</w:t>
-      </w:r>
-      <w:r>
-        <w:rPr>
-          <w:rFonts w:ascii="Times New Roman" w:hAnsi="Times New Roman" w:cs="Times New Roman"/>
-          <w:sz w:val="24"/>
-          <w:szCs w:val="24"/>
-        </w:rPr>
-        <w:t xml:space="preserve"> </w:t>
-      </w:r>
-      <w:r>
-        <w:rPr>
-          <w:rFonts w:ascii="Times New Roman" w:hAnsi="Times New Roman" w:cs="Times New Roman"/>
-          <w:sz w:val="24"/>
-          <w:szCs w:val="24"/>
-        </w:rPr>
-        <w:t>`</w:t>
-      </w:r>
-      <w:proofErr w:type="spellStart"/>
-      <w:r>
-        <w:rPr>
-          <w:rFonts w:ascii="Times New Roman" w:hAnsi="Times New Roman" w:cs="Times New Roman"/>
-          <w:sz w:val="24"/>
-          <w:szCs w:val="24"/>
-        </w:rPr>
-        <w:t>process_file_and_compute_statistics</w:t>
-      </w:r>
-      <w:proofErr w:type="spellEnd"/>
-      <w:r>
-        <w:rPr>
-          <w:rFonts w:ascii="Times New Roman" w:hAnsi="Times New Roman" w:cs="Times New Roman"/>
-          <w:sz w:val="24"/>
-          <w:szCs w:val="24"/>
-        </w:rPr>
-        <w:t>`, para reducir la cantidad de variables locales en `</w:t>
-      </w:r>
-      <w:proofErr w:type="spellStart"/>
-      <w:r>
-        <w:rPr>
-          <w:rFonts w:ascii="Times New Roman" w:hAnsi="Times New Roman" w:cs="Times New Roman"/>
-          <w:sz w:val="24"/>
-          <w:szCs w:val="24"/>
-        </w:rPr>
-        <w:t>main</w:t>
-      </w:r>
-      <w:proofErr w:type="spellEnd"/>
-      <w:r>
-        <w:rPr>
-          <w:rFonts w:ascii="Times New Roman" w:hAnsi="Times New Roman" w:cs="Times New Roman"/>
-          <w:sz w:val="24"/>
-          <w:szCs w:val="24"/>
-        </w:rPr>
-        <w:t>`.</w:t>
-      </w:r>
-    </w:p>
-    <w:p>
-      <w:pPr>
+          <w:sz w:val="24"/>
+          <w:szCs w:val="24"/>
+          <w:lang w:val="es-MX"/>
+        </w:rPr>
+        <w:t> de manera demasiado general.</w:t>
+      </w:r>
+    </w:p>
+    <w:p>
+      <w:pPr>
+        <w:numPr>
+          <w:ilvl w:val="0"/>
+          <w:numId w:val="25"/>
+        </w:numPr>
         <w:shd w:val="clear" w:color="auto" w:fill="FFFFFF"/>
         <w:spacing w:before="100" w:beforeAutospacing="1" w:after="100" w:afterAutospacing="1" w:line="240" w:lineRule="auto"/>
         <w:jc w:val="both"/>
@@ -1402,79 +1788,28 @@
           <w:rFonts w:ascii="Times New Roman" w:hAnsi="Times New Roman" w:cs="Times New Roman"/>
           <w:sz w:val="24"/>
           <w:szCs w:val="24"/>
-        </w:rPr>
-      </w:pPr>
-      <w:r>
-        <w:rPr>
-          <w:rFonts w:ascii="Times New Roman" w:hAnsi="Times New Roman" w:cs="Times New Roman"/>
-          <w:b/>
-          <w:bCs/>
-          <w:sz w:val="24"/>
-          <w:szCs w:val="24"/>
-        </w:rPr>
-        <w:t xml:space="preserve">5. Captura de excepciones específicas: </w:t>
-      </w:r>
-      <w:r>
-        <w:rPr>
-          <w:rFonts w:ascii="Times New Roman" w:hAnsi="Times New Roman" w:cs="Times New Roman"/>
-          <w:sz w:val="24"/>
-          <w:szCs w:val="24"/>
-        </w:rPr>
-        <w:t>Las excepciones que se pueden capturar (`</w:t>
-      </w:r>
-      <w:proofErr w:type="spellStart"/>
-      <w:r>
-        <w:rPr>
-          <w:rFonts w:ascii="Times New Roman" w:hAnsi="Times New Roman" w:cs="Times New Roman"/>
-          <w:sz w:val="24"/>
-          <w:szCs w:val="24"/>
-        </w:rPr>
-        <w:t>FileNotFoundError</w:t>
-      </w:r>
-      <w:proofErr w:type="spellEnd"/>
-      <w:r>
-        <w:rPr>
-          <w:rFonts w:ascii="Times New Roman" w:hAnsi="Times New Roman" w:cs="Times New Roman"/>
-          <w:sz w:val="24"/>
-          <w:szCs w:val="24"/>
-        </w:rPr>
-        <w:t>`, `</w:t>
-      </w:r>
-      <w:proofErr w:type="spellStart"/>
-      <w:r>
-        <w:rPr>
-          <w:rFonts w:ascii="Times New Roman" w:hAnsi="Times New Roman" w:cs="Times New Roman"/>
-          <w:sz w:val="24"/>
-          <w:szCs w:val="24"/>
-        </w:rPr>
-        <w:t>OSError</w:t>
-      </w:r>
-      <w:proofErr w:type="spellEnd"/>
-      <w:r>
-        <w:rPr>
-          <w:rFonts w:ascii="Times New Roman" w:hAnsi="Times New Roman" w:cs="Times New Roman"/>
-          <w:sz w:val="24"/>
-          <w:szCs w:val="24"/>
-        </w:rPr>
-        <w:t>` y `</w:t>
-      </w:r>
-      <w:proofErr w:type="spellStart"/>
-      <w:r>
-        <w:rPr>
-          <w:rFonts w:ascii="Times New Roman" w:hAnsi="Times New Roman" w:cs="Times New Roman"/>
-          <w:sz w:val="24"/>
-          <w:szCs w:val="24"/>
-        </w:rPr>
-        <w:t>Exception</w:t>
-      </w:r>
-      <w:proofErr w:type="spellEnd"/>
-      <w:r>
-        <w:rPr>
-          <w:rFonts w:ascii="Times New Roman" w:hAnsi="Times New Roman" w:cs="Times New Roman"/>
-          <w:sz w:val="24"/>
-          <w:szCs w:val="24"/>
-        </w:rPr>
-        <w:t>`) se especificaron explícitamente.</w:t>
+          <w:lang w:val="es-MX"/>
+        </w:rPr>
+      </w:pPr>
+      <w:r>
+        <w:rPr>
+          <w:rFonts w:ascii="Times New Roman" w:hAnsi="Times New Roman" w:cs="Times New Roman"/>
+          <w:b/>
+          <w:bCs/>
+          <w:sz w:val="24"/>
+          <w:szCs w:val="24"/>
+          <w:lang w:val="es-MX"/>
+        </w:rPr>
+        <w:t>Falta de nueva línea al final del archivo</w:t>
+      </w:r>
+      <w:r>
+        <w:rPr>
+          <w:rFonts w:ascii="Times New Roman" w:hAnsi="Times New Roman" w:cs="Times New Roman"/>
+          <w:sz w:val="24"/>
+          <w:szCs w:val="24"/>
+          <w:lang w:val="es-MX"/>
+        </w:rPr>
+        <w:t>: Faltaba una nueva línea al final del archivo.</w:t>
       </w:r>
     </w:p>
     <w:p>
@@ -1484,27 +1819,535 @@
         <w:jc w:val="both"/>
         <w:rPr>
           <w:rFonts w:ascii="Times New Roman" w:hAnsi="Times New Roman" w:cs="Times New Roman"/>
-          <w:sz w:val="24"/>
-          <w:szCs w:val="24"/>
-        </w:rPr>
-      </w:pPr>
-      <w:r>
-        <w:rPr>
-          <w:rFonts w:ascii="Times New Roman" w:hAnsi="Times New Roman" w:cs="Times New Roman"/>
-          <w:b/>
-          <w:bCs/>
-          <w:sz w:val="24"/>
-          <w:szCs w:val="24"/>
-        </w:rPr>
-        <w:t xml:space="preserve">6. Nueva línea agregada al final del archivo: </w:t>
-      </w:r>
-      <w:r>
-        <w:rPr>
-          <w:rFonts w:ascii="Times New Roman" w:hAnsi="Times New Roman" w:cs="Times New Roman"/>
-          <w:sz w:val="24"/>
-          <w:szCs w:val="24"/>
-        </w:rPr>
-        <w:t>Se agregó una nueva línea al final del archivo.</w:t>
+          <w:b/>
+          <w:bCs/>
+          <w:sz w:val="24"/>
+          <w:szCs w:val="24"/>
+          <w:lang w:val="es-MX"/>
+        </w:rPr>
+      </w:pPr>
+      <w:r>
+        <w:rPr>
+          <w:rFonts w:ascii="Times New Roman" w:hAnsi="Times New Roman" w:cs="Times New Roman"/>
+          <w:b/>
+          <w:bCs/>
+          <w:sz w:val="24"/>
+          <w:szCs w:val="24"/>
+          <w:lang w:val="es-MX"/>
+        </w:rPr>
+        <w:t>Actualizaciones Realizadas</w:t>
+      </w:r>
+    </w:p>
+    <w:p>
+      <w:pPr>
+        <w:shd w:val="clear" w:color="auto" w:fill="FFFFFF"/>
+        <w:spacing w:before="100" w:beforeAutospacing="1" w:after="100" w:afterAutospacing="1" w:line="240" w:lineRule="auto"/>
+        <w:jc w:val="both"/>
+        <w:rPr>
+          <w:rFonts w:ascii="Times New Roman" w:hAnsi="Times New Roman" w:cs="Times New Roman"/>
+          <w:sz w:val="24"/>
+          <w:szCs w:val="24"/>
+          <w:lang w:val="es-MX"/>
+        </w:rPr>
+      </w:pPr>
+      <w:r>
+        <w:rPr>
+          <w:rFonts w:ascii="Times New Roman" w:hAnsi="Times New Roman" w:cs="Times New Roman"/>
+          <w:sz w:val="24"/>
+          <w:szCs w:val="24"/>
+          <w:lang w:val="es-MX"/>
+        </w:rPr>
+        <w:t>Para mejorar el código y cumplir con las directrices de PEP8, se realizaron las siguientes actualizaciones:</w:t>
+      </w:r>
+    </w:p>
+    <w:p>
+      <w:pPr>
+        <w:numPr>
+          <w:ilvl w:val="0"/>
+          <w:numId w:val="26"/>
+        </w:numPr>
+        <w:shd w:val="clear" w:color="auto" w:fill="FFFFFF"/>
+        <w:spacing w:before="100" w:beforeAutospacing="1" w:after="100" w:afterAutospacing="1" w:line="240" w:lineRule="auto"/>
+        <w:jc w:val="both"/>
+        <w:rPr>
+          <w:rFonts w:ascii="Times New Roman" w:hAnsi="Times New Roman" w:cs="Times New Roman"/>
+          <w:sz w:val="24"/>
+          <w:szCs w:val="24"/>
+          <w:lang w:val="es-MX"/>
+        </w:rPr>
+      </w:pPr>
+      <w:r>
+        <w:rPr>
+          <w:rFonts w:ascii="Times New Roman" w:hAnsi="Times New Roman" w:cs="Times New Roman"/>
+          <w:b/>
+          <w:bCs/>
+          <w:sz w:val="24"/>
+          <w:szCs w:val="24"/>
+          <w:lang w:val="es-MX"/>
+        </w:rPr>
+        <w:t>División de líneas largas</w:t>
+      </w:r>
+      <w:r>
+        <w:rPr>
+          <w:rFonts w:ascii="Times New Roman" w:hAnsi="Times New Roman" w:cs="Times New Roman"/>
+          <w:sz w:val="24"/>
+          <w:szCs w:val="24"/>
+          <w:lang w:val="es-MX"/>
+        </w:rPr>
+        <w:t>:</w:t>
+      </w:r>
+    </w:p>
+    <w:p>
+      <w:pPr>
+        <w:numPr>
+          <w:ilvl w:val="1"/>
+          <w:numId w:val="26"/>
+        </w:numPr>
+        <w:shd w:val="clear" w:color="auto" w:fill="FFFFFF"/>
+        <w:spacing w:before="100" w:beforeAutospacing="1" w:after="100" w:afterAutospacing="1" w:line="240" w:lineRule="auto"/>
+        <w:jc w:val="both"/>
+        <w:rPr>
+          <w:rFonts w:ascii="Times New Roman" w:hAnsi="Times New Roman" w:cs="Times New Roman"/>
+          <w:sz w:val="24"/>
+          <w:szCs w:val="24"/>
+          <w:lang w:val="es-MX"/>
+        </w:rPr>
+      </w:pPr>
+      <w:r>
+        <w:rPr>
+          <w:rFonts w:ascii="Times New Roman" w:hAnsi="Times New Roman" w:cs="Times New Roman"/>
+          <w:sz w:val="24"/>
+          <w:szCs w:val="24"/>
+          <w:lang w:val="es-MX"/>
+        </w:rPr>
+        <w:t>Las líneas que excedían el límite de 100 caracteres se dividieron en varias líneas para cumplir con el límite de 100 caracteres por línea.</w:t>
+      </w:r>
+    </w:p>
+    <w:p>
+      <w:pPr>
+        <w:numPr>
+          <w:ilvl w:val="0"/>
+          <w:numId w:val="26"/>
+        </w:numPr>
+        <w:shd w:val="clear" w:color="auto" w:fill="FFFFFF"/>
+        <w:spacing w:before="100" w:beforeAutospacing="1" w:after="100" w:afterAutospacing="1" w:line="240" w:lineRule="auto"/>
+        <w:jc w:val="both"/>
+        <w:rPr>
+          <w:rFonts w:ascii="Times New Roman" w:hAnsi="Times New Roman" w:cs="Times New Roman"/>
+          <w:sz w:val="24"/>
+          <w:szCs w:val="24"/>
+          <w:lang w:val="es-MX"/>
+        </w:rPr>
+      </w:pPr>
+      <w:r>
+        <w:rPr>
+          <w:rFonts w:ascii="Times New Roman" w:hAnsi="Times New Roman" w:cs="Times New Roman"/>
+          <w:b/>
+          <w:bCs/>
+          <w:sz w:val="24"/>
+          <w:szCs w:val="24"/>
+          <w:lang w:val="es-MX"/>
+        </w:rPr>
+        <w:t xml:space="preserve">Añadido de </w:t>
+      </w:r>
+      <w:proofErr w:type="spellStart"/>
+      <w:r>
+        <w:rPr>
+          <w:rFonts w:ascii="Times New Roman" w:hAnsi="Times New Roman" w:cs="Times New Roman"/>
+          <w:b/>
+          <w:bCs/>
+          <w:sz w:val="24"/>
+          <w:szCs w:val="24"/>
+          <w:lang w:val="es-MX"/>
+        </w:rPr>
+        <w:t>docstrings</w:t>
+      </w:r>
+      <w:proofErr w:type="spellEnd"/>
+      <w:r>
+        <w:rPr>
+          <w:rFonts w:ascii="Times New Roman" w:hAnsi="Times New Roman" w:cs="Times New Roman"/>
+          <w:sz w:val="24"/>
+          <w:szCs w:val="24"/>
+          <w:lang w:val="es-MX"/>
+        </w:rPr>
+        <w:t>:</w:t>
+      </w:r>
+    </w:p>
+    <w:p>
+      <w:pPr>
+        <w:numPr>
+          <w:ilvl w:val="1"/>
+          <w:numId w:val="26"/>
+        </w:numPr>
+        <w:shd w:val="clear" w:color="auto" w:fill="FFFFFF"/>
+        <w:spacing w:before="100" w:beforeAutospacing="1" w:after="100" w:afterAutospacing="1" w:line="240" w:lineRule="auto"/>
+        <w:jc w:val="both"/>
+        <w:rPr>
+          <w:rFonts w:ascii="Times New Roman" w:hAnsi="Times New Roman" w:cs="Times New Roman"/>
+          <w:sz w:val="24"/>
+          <w:szCs w:val="24"/>
+          <w:lang w:val="es-MX"/>
+        </w:rPr>
+      </w:pPr>
+      <w:r>
+        <w:rPr>
+          <w:rFonts w:ascii="Times New Roman" w:hAnsi="Times New Roman" w:cs="Times New Roman"/>
+          <w:sz w:val="24"/>
+          <w:szCs w:val="24"/>
+          <w:lang w:val="es-MX"/>
+        </w:rPr>
+        <w:t xml:space="preserve">Se añadió un </w:t>
+      </w:r>
+      <w:proofErr w:type="spellStart"/>
+      <w:r>
+        <w:rPr>
+          <w:rFonts w:ascii="Times New Roman" w:hAnsi="Times New Roman" w:cs="Times New Roman"/>
+          <w:sz w:val="24"/>
+          <w:szCs w:val="24"/>
+          <w:lang w:val="es-MX"/>
+        </w:rPr>
+        <w:t>docstring</w:t>
+      </w:r>
+      <w:proofErr w:type="spellEnd"/>
+      <w:r>
+        <w:rPr>
+          <w:rFonts w:ascii="Times New Roman" w:hAnsi="Times New Roman" w:cs="Times New Roman"/>
+          <w:sz w:val="24"/>
+          <w:szCs w:val="24"/>
+          <w:lang w:val="es-MX"/>
+        </w:rPr>
+        <w:t xml:space="preserve"> al módulo para describir su propósito.</w:t>
+      </w:r>
+    </w:p>
+    <w:p>
+      <w:pPr>
+        <w:numPr>
+          <w:ilvl w:val="0"/>
+          <w:numId w:val="26"/>
+        </w:numPr>
+        <w:shd w:val="clear" w:color="auto" w:fill="FFFFFF"/>
+        <w:spacing w:before="100" w:beforeAutospacing="1" w:after="100" w:afterAutospacing="1" w:line="240" w:lineRule="auto"/>
+        <w:jc w:val="both"/>
+        <w:rPr>
+          <w:rFonts w:ascii="Times New Roman" w:hAnsi="Times New Roman" w:cs="Times New Roman"/>
+          <w:sz w:val="24"/>
+          <w:szCs w:val="24"/>
+          <w:lang w:val="es-MX"/>
+        </w:rPr>
+      </w:pPr>
+      <w:r>
+        <w:rPr>
+          <w:rFonts w:ascii="Times New Roman" w:hAnsi="Times New Roman" w:cs="Times New Roman"/>
+          <w:b/>
+          <w:bCs/>
+          <w:sz w:val="24"/>
+          <w:szCs w:val="24"/>
+          <w:lang w:val="es-MX"/>
+        </w:rPr>
+        <w:t>Especificación de excepciones</w:t>
+      </w:r>
+      <w:r>
+        <w:rPr>
+          <w:rFonts w:ascii="Times New Roman" w:hAnsi="Times New Roman" w:cs="Times New Roman"/>
+          <w:sz w:val="24"/>
+          <w:szCs w:val="24"/>
+          <w:lang w:val="es-MX"/>
+        </w:rPr>
+        <w:t>:</w:t>
+      </w:r>
+    </w:p>
+    <w:p>
+      <w:pPr>
+        <w:numPr>
+          <w:ilvl w:val="1"/>
+          <w:numId w:val="26"/>
+        </w:numPr>
+        <w:shd w:val="clear" w:color="auto" w:fill="FFFFFF"/>
+        <w:spacing w:before="100" w:beforeAutospacing="1" w:after="100" w:afterAutospacing="1" w:line="240" w:lineRule="auto"/>
+        <w:jc w:val="both"/>
+        <w:rPr>
+          <w:rFonts w:ascii="Times New Roman" w:hAnsi="Times New Roman" w:cs="Times New Roman"/>
+          <w:sz w:val="24"/>
+          <w:szCs w:val="24"/>
+          <w:lang w:val="es-MX"/>
+        </w:rPr>
+      </w:pPr>
+      <w:r>
+        <w:rPr>
+          <w:rFonts w:ascii="Times New Roman" w:hAnsi="Times New Roman" w:cs="Times New Roman"/>
+          <w:sz w:val="24"/>
+          <w:szCs w:val="24"/>
+          <w:lang w:val="es-MX"/>
+        </w:rPr>
+        <w:t>Se especificaron las excepciones que se pueden capturar (</w:t>
+      </w:r>
+      <w:proofErr w:type="spellStart"/>
+      <w:r>
+        <w:rPr>
+          <w:rFonts w:ascii="Times New Roman" w:hAnsi="Times New Roman" w:cs="Times New Roman"/>
+          <w:sz w:val="24"/>
+          <w:szCs w:val="24"/>
+          <w:lang w:val="es-MX"/>
+        </w:rPr>
+        <w:t>FileNotFoundError</w:t>
+      </w:r>
+      <w:proofErr w:type="spellEnd"/>
+      <w:r>
+        <w:rPr>
+          <w:rFonts w:ascii="Times New Roman" w:hAnsi="Times New Roman" w:cs="Times New Roman"/>
+          <w:sz w:val="24"/>
+          <w:szCs w:val="24"/>
+          <w:lang w:val="es-MX"/>
+        </w:rPr>
+        <w:t>, </w:t>
+      </w:r>
+      <w:proofErr w:type="spellStart"/>
+      <w:r>
+        <w:rPr>
+          <w:rFonts w:ascii="Times New Roman" w:hAnsi="Times New Roman" w:cs="Times New Roman"/>
+          <w:sz w:val="24"/>
+          <w:szCs w:val="24"/>
+          <w:lang w:val="es-MX"/>
+        </w:rPr>
+        <w:t>OSError</w:t>
+      </w:r>
+      <w:proofErr w:type="spellEnd"/>
+      <w:r>
+        <w:rPr>
+          <w:rFonts w:ascii="Times New Roman" w:hAnsi="Times New Roman" w:cs="Times New Roman"/>
+          <w:sz w:val="24"/>
+          <w:szCs w:val="24"/>
+          <w:lang w:val="es-MX"/>
+        </w:rPr>
+        <w:t> y </w:t>
+      </w:r>
+      <w:proofErr w:type="spellStart"/>
+      <w:r>
+        <w:rPr>
+          <w:rFonts w:ascii="Times New Roman" w:hAnsi="Times New Roman" w:cs="Times New Roman"/>
+          <w:sz w:val="24"/>
+          <w:szCs w:val="24"/>
+          <w:lang w:val="es-MX"/>
+        </w:rPr>
+        <w:t>Exception</w:t>
+      </w:r>
+      <w:proofErr w:type="spellEnd"/>
+      <w:r>
+        <w:rPr>
+          <w:rFonts w:ascii="Times New Roman" w:hAnsi="Times New Roman" w:cs="Times New Roman"/>
+          <w:sz w:val="24"/>
+          <w:szCs w:val="24"/>
+          <w:lang w:val="es-MX"/>
+        </w:rPr>
+        <w:t>), en lugar de capturar la excepción </w:t>
+      </w:r>
+      <w:proofErr w:type="spellStart"/>
+      <w:r>
+        <w:rPr>
+          <w:rFonts w:ascii="Times New Roman" w:hAnsi="Times New Roman" w:cs="Times New Roman"/>
+          <w:sz w:val="24"/>
+          <w:szCs w:val="24"/>
+          <w:lang w:val="es-MX"/>
+        </w:rPr>
+        <w:t>Exception</w:t>
+      </w:r>
+      <w:proofErr w:type="spellEnd"/>
+      <w:r>
+        <w:rPr>
+          <w:rFonts w:ascii="Times New Roman" w:hAnsi="Times New Roman" w:cs="Times New Roman"/>
+          <w:sz w:val="24"/>
+          <w:szCs w:val="24"/>
+          <w:lang w:val="es-MX"/>
+        </w:rPr>
+        <w:t> de manera general.</w:t>
+      </w:r>
+    </w:p>
+    <w:p>
+      <w:pPr>
+        <w:numPr>
+          <w:ilvl w:val="0"/>
+          <w:numId w:val="26"/>
+        </w:numPr>
+        <w:shd w:val="clear" w:color="auto" w:fill="FFFFFF"/>
+        <w:spacing w:before="100" w:beforeAutospacing="1" w:after="100" w:afterAutospacing="1" w:line="240" w:lineRule="auto"/>
+        <w:jc w:val="both"/>
+        <w:rPr>
+          <w:rFonts w:ascii="Times New Roman" w:hAnsi="Times New Roman" w:cs="Times New Roman"/>
+          <w:sz w:val="24"/>
+          <w:szCs w:val="24"/>
+          <w:lang w:val="es-MX"/>
+        </w:rPr>
+      </w:pPr>
+      <w:r>
+        <w:rPr>
+          <w:rFonts w:ascii="Times New Roman" w:hAnsi="Times New Roman" w:cs="Times New Roman"/>
+          <w:b/>
+          <w:bCs/>
+          <w:sz w:val="24"/>
+          <w:szCs w:val="24"/>
+          <w:lang w:val="es-MX"/>
+        </w:rPr>
+        <w:t>Añadido de nueva línea al final del archivo</w:t>
+      </w:r>
+      <w:r>
+        <w:rPr>
+          <w:rFonts w:ascii="Times New Roman" w:hAnsi="Times New Roman" w:cs="Times New Roman"/>
+          <w:sz w:val="24"/>
+          <w:szCs w:val="24"/>
+          <w:lang w:val="es-MX"/>
+        </w:rPr>
+        <w:t>:</w:t>
+      </w:r>
+    </w:p>
+    <w:p>
+      <w:pPr>
+        <w:numPr>
+          <w:ilvl w:val="1"/>
+          <w:numId w:val="26"/>
+        </w:numPr>
+        <w:shd w:val="clear" w:color="auto" w:fill="FFFFFF"/>
+        <w:spacing w:before="100" w:beforeAutospacing="1" w:after="100" w:afterAutospacing="1" w:line="240" w:lineRule="auto"/>
+        <w:jc w:val="both"/>
+        <w:rPr>
+          <w:rFonts w:ascii="Times New Roman" w:hAnsi="Times New Roman" w:cs="Times New Roman"/>
+          <w:sz w:val="24"/>
+          <w:szCs w:val="24"/>
+          <w:lang w:val="es-MX"/>
+        </w:rPr>
+      </w:pPr>
+      <w:r>
+        <w:rPr>
+          <w:rFonts w:ascii="Times New Roman" w:hAnsi="Times New Roman" w:cs="Times New Roman"/>
+          <w:sz w:val="24"/>
+          <w:szCs w:val="24"/>
+          <w:lang w:val="es-MX"/>
+        </w:rPr>
+        <w:t>Se añadió una nueva línea al final del archivo para cumplir con las directrices de PEP8.</w:t>
+      </w:r>
+    </w:p>
+    <w:p>
+      <w:pPr>
+        <w:shd w:val="clear" w:color="auto" w:fill="FFFFFF"/>
+        <w:spacing w:before="100" w:beforeAutospacing="1" w:after="100" w:afterAutospacing="1" w:line="240" w:lineRule="auto"/>
+        <w:jc w:val="both"/>
+        <w:rPr>
+          <w:rFonts w:ascii="Times New Roman" w:hAnsi="Times New Roman" w:cs="Times New Roman"/>
+          <w:sz w:val="24"/>
+          <w:szCs w:val="24"/>
+          <w:lang w:val="es-MX"/>
+        </w:rPr>
+      </w:pPr>
+    </w:p>
+    <w:p>
+      <w:pPr>
+        <w:shd w:val="clear" w:color="auto" w:fill="FFFFFF"/>
+        <w:spacing w:before="100" w:beforeAutospacing="1" w:after="100" w:afterAutospacing="1" w:line="240" w:lineRule="auto"/>
+        <w:rPr>
+          <w:rFonts w:ascii="Times New Roman" w:hAnsi="Times New Roman" w:cs="Times New Roman"/>
+          <w:b/>
+          <w:bCs/>
+          <w:sz w:val="24"/>
+          <w:szCs w:val="24"/>
+        </w:rPr>
+      </w:pPr>
+      <w:r>
+        <w:rPr>
+          <w:rFonts w:ascii="Times New Roman" w:hAnsi="Times New Roman" w:cs="Times New Roman"/>
+          <w:b/>
+          <w:bCs/>
+          <w:sz w:val="24"/>
+          <w:szCs w:val="24"/>
+        </w:rPr>
+        <w:lastRenderedPageBreak/>
+        <w:t xml:space="preserve">Resultados finales de </w:t>
+      </w:r>
+      <w:proofErr w:type="spellStart"/>
+      <w:r>
+        <w:rPr>
+          <w:rFonts w:ascii="Times New Roman" w:hAnsi="Times New Roman" w:cs="Times New Roman"/>
+          <w:b/>
+          <w:bCs/>
+          <w:sz w:val="24"/>
+          <w:szCs w:val="24"/>
+        </w:rPr>
+        <w:t>Pylint</w:t>
+      </w:r>
+      <w:proofErr w:type="spellEnd"/>
+      <w:r>
+        <w:rPr>
+          <w:rFonts w:ascii="Times New Roman" w:hAnsi="Times New Roman" w:cs="Times New Roman"/>
+          <w:b/>
+          <w:bCs/>
+          <w:sz w:val="24"/>
+          <w:szCs w:val="24"/>
+        </w:rPr>
+        <w:t>.</w:t>
+      </w:r>
+    </w:p>
+    <w:p>
+      <w:pPr>
+        <w:shd w:val="clear" w:color="auto" w:fill="FFFFFF"/>
+        <w:spacing w:before="100" w:beforeAutospacing="1" w:after="100" w:afterAutospacing="1" w:line="240" w:lineRule="auto"/>
+        <w:jc w:val="both"/>
+        <w:rPr>
+          <w:rFonts w:ascii="Times New Roman" w:hAnsi="Times New Roman" w:cs="Times New Roman"/>
+          <w:sz w:val="24"/>
+          <w:szCs w:val="24"/>
+        </w:rPr>
+      </w:pPr>
+      <w:r>
+        <w:rPr>
+          <w:rFonts w:ascii="Times New Roman" w:hAnsi="Times New Roman" w:cs="Times New Roman"/>
+          <w:sz w:val="24"/>
+          <w:szCs w:val="24"/>
+        </w:rPr>
+        <w:t>Después de las actualizaciones, se volvió a ejecutar `</w:t>
+      </w:r>
+      <w:proofErr w:type="spellStart"/>
+      <w:r>
+        <w:rPr>
+          <w:rFonts w:ascii="Times New Roman" w:hAnsi="Times New Roman" w:cs="Times New Roman"/>
+          <w:sz w:val="24"/>
+          <w:szCs w:val="24"/>
+        </w:rPr>
+        <w:t>pylint</w:t>
+      </w:r>
+      <w:proofErr w:type="spellEnd"/>
+      <w:r>
+        <w:rPr>
+          <w:rFonts w:ascii="Times New Roman" w:hAnsi="Times New Roman" w:cs="Times New Roman"/>
+          <w:sz w:val="24"/>
+          <w:szCs w:val="24"/>
+        </w:rPr>
+        <w:t xml:space="preserve">` y se observó una mejora notable en la puntuación del código. La puntuación final fue </w:t>
+      </w:r>
+      <w:r>
+        <w:rPr>
+          <w:rFonts w:ascii="Times New Roman" w:hAnsi="Times New Roman" w:cs="Times New Roman"/>
+          <w:b/>
+          <w:bCs/>
+          <w:sz w:val="24"/>
+          <w:szCs w:val="24"/>
+        </w:rPr>
+        <w:t>10</w:t>
+      </w:r>
+      <w:r>
+        <w:rPr>
+          <w:rFonts w:ascii="Times New Roman" w:hAnsi="Times New Roman" w:cs="Times New Roman"/>
+          <w:b/>
+          <w:bCs/>
+          <w:sz w:val="24"/>
+          <w:szCs w:val="24"/>
+        </w:rPr>
+        <w:t>/10</w:t>
+      </w:r>
+      <w:r>
+        <w:rPr>
+          <w:rFonts w:ascii="Times New Roman" w:hAnsi="Times New Roman" w:cs="Times New Roman"/>
+          <w:sz w:val="24"/>
+          <w:szCs w:val="24"/>
+        </w:rPr>
+        <w:t>, lo que indica que el código ahora cumple en gran medida con las pautas PEP8.</w:t>
       </w:r>
     </w:p>
     <w:p>
@@ -1516,19 +2359,43 @@
           <w:rFonts w:ascii="Times New Roman" w:hAnsi="Times New Roman" w:cs="Times New Roman"/>
           <w:b/>
           <w:bCs/>
-          <w:sz w:val="24"/>
-          <w:szCs w:val="24"/>
-        </w:rPr>
-      </w:pPr>
-      <w:r>
-        <w:rPr>
-          <w:rFonts w:ascii="Times New Roman" w:hAnsi="Times New Roman" w:cs="Times New Roman"/>
-          <w:b/>
-          <w:bCs/>
-          <w:sz w:val="24"/>
-          <w:szCs w:val="24"/>
-        </w:rPr>
-        <w:t xml:space="preserve">Resultados finales de </w:t>
+          <w:sz w:val="28"/>
+          <w:szCs w:val="28"/>
+          <w:lang w:val="es-MX"/>
+        </w:rPr>
+      </w:pPr>
+      <w:r>
+        <w:rPr>
+          <w:rFonts w:ascii="Times New Roman" w:hAnsi="Times New Roman" w:cs="Times New Roman"/>
+          <w:b/>
+          <w:bCs/>
+          <w:sz w:val="28"/>
+          <w:szCs w:val="28"/>
+          <w:lang w:val="es-MX"/>
+        </w:rPr>
+        <w:t xml:space="preserve">Problema </w:t>
+      </w:r>
+      <w:r>
+        <w:rPr>
+          <w:rFonts w:ascii="Times New Roman" w:hAnsi="Times New Roman" w:cs="Times New Roman"/>
+          <w:b/>
+          <w:bCs/>
+          <w:sz w:val="28"/>
+          <w:szCs w:val="28"/>
+          <w:lang w:val="es-MX"/>
+        </w:rPr>
+        <w:t>3</w:t>
+      </w:r>
+      <w:r>
+        <w:rPr>
+          <w:rFonts w:ascii="Times New Roman" w:hAnsi="Times New Roman" w:cs="Times New Roman"/>
+          <w:b/>
+          <w:bCs/>
+          <w:sz w:val="28"/>
+          <w:szCs w:val="28"/>
+          <w:lang w:val="es-MX"/>
+        </w:rPr>
+        <w:t xml:space="preserve">: </w:t>
       </w:r>
       <w:proofErr w:type="spellStart"/>
       <w:r>
@@ -1536,8 +2403,71 @@
           <w:rFonts w:ascii="Times New Roman" w:hAnsi="Times New Roman" w:cs="Times New Roman"/>
           <w:b/>
           <w:bCs/>
-          <w:sz w:val="24"/>
-          <w:szCs w:val="24"/>
+          <w:sz w:val="28"/>
+          <w:szCs w:val="28"/>
+          <w:lang w:val="es-MX"/>
+        </w:rPr>
+        <w:t>Count</w:t>
+      </w:r>
+      <w:proofErr w:type="spellEnd"/>
+      <w:r>
+        <w:rPr>
+          <w:rFonts w:ascii="Times New Roman" w:hAnsi="Times New Roman" w:cs="Times New Roman"/>
+          <w:b/>
+          <w:bCs/>
+          <w:sz w:val="28"/>
+          <w:szCs w:val="28"/>
+          <w:lang w:val="es-MX"/>
+        </w:rPr>
+        <w:t xml:space="preserve"> </w:t>
+      </w:r>
+      <w:proofErr w:type="spellStart"/>
+      <w:r>
+        <w:rPr>
+          <w:rFonts w:ascii="Times New Roman" w:hAnsi="Times New Roman" w:cs="Times New Roman"/>
+          <w:b/>
+          <w:bCs/>
+          <w:sz w:val="28"/>
+          <w:szCs w:val="28"/>
+          <w:lang w:val="es-MX"/>
+        </w:rPr>
+        <w:t>Words</w:t>
+      </w:r>
+      <w:proofErr w:type="spellEnd"/>
+    </w:p>
+    <w:p>
+      <w:pPr>
+        <w:shd w:val="clear" w:color="auto" w:fill="FFFFFF"/>
+        <w:spacing w:before="100" w:beforeAutospacing="1" w:after="100" w:afterAutospacing="1" w:line="240" w:lineRule="auto"/>
+        <w:rPr>
+          <w:rFonts w:ascii="Times New Roman" w:hAnsi="Times New Roman" w:cs="Times New Roman"/>
+          <w:b/>
+          <w:bCs/>
+          <w:sz w:val="24"/>
+          <w:szCs w:val="24"/>
+          <w:lang w:val="es-MX"/>
+        </w:rPr>
+      </w:pPr>
+      <w:r>
+        <w:rPr>
+          <w:rFonts w:ascii="Times New Roman" w:hAnsi="Times New Roman" w:cs="Times New Roman"/>
+          <w:b/>
+          <w:bCs/>
+          <w:sz w:val="24"/>
+          <w:szCs w:val="24"/>
+          <w:lang w:val="es-MX"/>
+        </w:rPr>
+        <w:t xml:space="preserve">Resultados Iniciales de </w:t>
+      </w:r>
+      <w:proofErr w:type="spellStart"/>
+      <w:r>
+        <w:rPr>
+          <w:rFonts w:ascii="Times New Roman" w:hAnsi="Times New Roman" w:cs="Times New Roman"/>
+          <w:b/>
+          <w:bCs/>
+          <w:sz w:val="24"/>
+          <w:szCs w:val="24"/>
+          <w:lang w:val="es-MX"/>
         </w:rPr>
         <w:t>Pylint</w:t>
       </w:r>
@@ -1549,6 +2479,7 @@
           <w:bCs/>
           <w:sz w:val="24"/>
           <w:szCs w:val="24"/>
+          <w:lang w:val="es-MX"/>
         </w:rPr>
         <w:t>.</w:t>
       </w:r>
@@ -1562,15 +2493,17 @@
           <w:rFonts w:ascii="Times New Roman" w:hAnsi="Times New Roman" w:cs="Times New Roman"/>
           <w:sz w:val="24"/>
           <w:szCs w:val="24"/>
-        </w:rPr>
-      </w:pPr>
-      <w:r>
-        <w:rPr>
-          <w:rFonts w:ascii="Times New Roman" w:hAnsi="Times New Roman" w:cs="Times New Roman"/>
-          <w:sz w:val="24"/>
-          <w:szCs w:val="24"/>
-        </w:rPr>
-        <w:t>Después de las actualizaciones, se volvió a ejecutar `</w:t>
+          <w:lang w:val="es-MX"/>
+        </w:rPr>
+      </w:pPr>
+      <w:r>
+        <w:rPr>
+          <w:rFonts w:ascii="Times New Roman" w:hAnsi="Times New Roman" w:cs="Times New Roman"/>
+          <w:sz w:val="24"/>
+          <w:szCs w:val="24"/>
+          <w:lang w:val="es-MX"/>
+        </w:rPr>
+        <w:t>Al ejecutar </w:t>
       </w:r>
       <w:proofErr w:type="spellStart"/>
       <w:r>
@@ -1578,6 +2511,7 @@
           <w:rFonts w:ascii="Times New Roman" w:hAnsi="Times New Roman" w:cs="Times New Roman"/>
           <w:sz w:val="24"/>
           <w:szCs w:val="24"/>
+          <w:lang w:val="es-MX"/>
         </w:rPr>
         <w:t>pylint</w:t>
       </w:r>
@@ -1587,27 +2521,661 @@
           <w:rFonts w:ascii="Times New Roman" w:hAnsi="Times New Roman" w:cs="Times New Roman"/>
           <w:sz w:val="24"/>
           <w:szCs w:val="24"/>
-        </w:rPr>
-        <w:t xml:space="preserve">` y se observó una mejora notable en la puntuación del código. La puntuación final fue </w:t>
-      </w:r>
-      <w:r>
-        <w:rPr>
-          <w:rFonts w:ascii="Times New Roman" w:hAnsi="Times New Roman" w:cs="Times New Roman"/>
-          <w:b/>
-          <w:bCs/>
-          <w:sz w:val="24"/>
-          <w:szCs w:val="24"/>
-        </w:rPr>
-        <w:t>9,82/10</w:t>
-      </w:r>
-      <w:r>
-        <w:rPr>
-          <w:rFonts w:ascii="Times New Roman" w:hAnsi="Times New Roman" w:cs="Times New Roman"/>
-          <w:sz w:val="24"/>
-          <w:szCs w:val="24"/>
-        </w:rPr>
-        <w:t>, lo que indica que el código ahora cumple en gran medida con las pautas PEP8.</w:t>
-      </w:r>
+          <w:lang w:val="es-MX"/>
+        </w:rPr>
+        <w:t> en el archivo count_words.py, se generaron varios comentarios indicando áreas de mejora en el código. Los principales problemas identificados fueron:</w:t>
+      </w:r>
+    </w:p>
+    <w:p>
+      <w:pPr>
+        <w:numPr>
+          <w:ilvl w:val="0"/>
+          <w:numId w:val="28"/>
+        </w:numPr>
+        <w:shd w:val="clear" w:color="auto" w:fill="FFFFFF"/>
+        <w:spacing w:before="100" w:beforeAutospacing="1" w:after="100" w:afterAutospacing="1" w:line="240" w:lineRule="auto"/>
+        <w:jc w:val="both"/>
+        <w:rPr>
+          <w:rFonts w:ascii="Times New Roman" w:hAnsi="Times New Roman" w:cs="Times New Roman"/>
+          <w:sz w:val="24"/>
+          <w:szCs w:val="24"/>
+          <w:lang w:val="es-MX"/>
+        </w:rPr>
+      </w:pPr>
+      <w:r>
+        <w:rPr>
+          <w:rFonts w:ascii="Times New Roman" w:hAnsi="Times New Roman" w:cs="Times New Roman"/>
+          <w:sz w:val="24"/>
+          <w:szCs w:val="24"/>
+          <w:lang w:val="es-MX"/>
+        </w:rPr>
+        <w:t>Líneas demasiado largas: Varias líneas excedían el límite de 100 caracteres.</w:t>
+      </w:r>
+    </w:p>
+    <w:p>
+      <w:pPr>
+        <w:numPr>
+          <w:ilvl w:val="0"/>
+          <w:numId w:val="28"/>
+        </w:numPr>
+        <w:shd w:val="clear" w:color="auto" w:fill="FFFFFF"/>
+        <w:spacing w:before="100" w:beforeAutospacing="1" w:after="100" w:afterAutospacing="1" w:line="240" w:lineRule="auto"/>
+        <w:jc w:val="both"/>
+        <w:rPr>
+          <w:rFonts w:ascii="Times New Roman" w:hAnsi="Times New Roman" w:cs="Times New Roman"/>
+          <w:sz w:val="24"/>
+          <w:szCs w:val="24"/>
+          <w:lang w:val="es-MX"/>
+        </w:rPr>
+      </w:pPr>
+      <w:r>
+        <w:rPr>
+          <w:rFonts w:ascii="Times New Roman" w:hAnsi="Times New Roman" w:cs="Times New Roman"/>
+          <w:sz w:val="24"/>
+          <w:szCs w:val="24"/>
+          <w:lang w:val="es-MX"/>
+        </w:rPr>
+        <w:t>Falta de nueva línea al final del archivo.</w:t>
+      </w:r>
+    </w:p>
+    <w:p>
+      <w:pPr>
+        <w:numPr>
+          <w:ilvl w:val="0"/>
+          <w:numId w:val="28"/>
+        </w:numPr>
+        <w:shd w:val="clear" w:color="auto" w:fill="FFFFFF"/>
+        <w:spacing w:before="100" w:beforeAutospacing="1" w:after="100" w:afterAutospacing="1" w:line="240" w:lineRule="auto"/>
+        <w:jc w:val="both"/>
+        <w:rPr>
+          <w:rFonts w:ascii="Times New Roman" w:hAnsi="Times New Roman" w:cs="Times New Roman"/>
+          <w:sz w:val="24"/>
+          <w:szCs w:val="24"/>
+          <w:lang w:val="es-MX"/>
+        </w:rPr>
+      </w:pPr>
+      <w:r>
+        <w:rPr>
+          <w:rFonts w:ascii="Times New Roman" w:hAnsi="Times New Roman" w:cs="Times New Roman"/>
+          <w:sz w:val="24"/>
+          <w:szCs w:val="24"/>
+          <w:lang w:val="es-MX"/>
+        </w:rPr>
+        <w:t>Captura de excepciones demasiado generales: Se estaba capturando la excepción </w:t>
+      </w:r>
+      <w:proofErr w:type="spellStart"/>
+      <w:r>
+        <w:rPr>
+          <w:rFonts w:ascii="Times New Roman" w:hAnsi="Times New Roman" w:cs="Times New Roman"/>
+          <w:sz w:val="24"/>
+          <w:szCs w:val="24"/>
+          <w:lang w:val="es-MX"/>
+        </w:rPr>
+        <w:t>Exception</w:t>
+      </w:r>
+      <w:proofErr w:type="spellEnd"/>
+      <w:r>
+        <w:rPr>
+          <w:rFonts w:ascii="Times New Roman" w:hAnsi="Times New Roman" w:cs="Times New Roman"/>
+          <w:sz w:val="24"/>
+          <w:szCs w:val="24"/>
+          <w:lang w:val="es-MX"/>
+        </w:rPr>
+        <w:t> de manera demasiado general.</w:t>
+      </w:r>
+    </w:p>
+    <w:p>
+      <w:pPr>
+        <w:numPr>
+          <w:ilvl w:val="0"/>
+          <w:numId w:val="28"/>
+        </w:numPr>
+        <w:shd w:val="clear" w:color="auto" w:fill="FFFFFF"/>
+        <w:spacing w:before="100" w:beforeAutospacing="1" w:after="100" w:afterAutospacing="1" w:line="240" w:lineRule="auto"/>
+        <w:jc w:val="both"/>
+        <w:rPr>
+          <w:rFonts w:ascii="Times New Roman" w:hAnsi="Times New Roman" w:cs="Times New Roman"/>
+          <w:sz w:val="24"/>
+          <w:szCs w:val="24"/>
+          <w:lang w:val="es-MX"/>
+        </w:rPr>
+      </w:pPr>
+      <w:r>
+        <w:rPr>
+          <w:rFonts w:ascii="Times New Roman" w:hAnsi="Times New Roman" w:cs="Times New Roman"/>
+          <w:sz w:val="24"/>
+          <w:szCs w:val="24"/>
+          <w:lang w:val="es-MX"/>
+        </w:rPr>
+        <w:t>Nombre del módulo no conforme a </w:t>
+      </w:r>
+      <w:proofErr w:type="spellStart"/>
+      <w:r>
+        <w:rPr>
+          <w:rFonts w:ascii="Times New Roman" w:hAnsi="Times New Roman" w:cs="Times New Roman"/>
+          <w:sz w:val="24"/>
+          <w:szCs w:val="24"/>
+          <w:lang w:val="es-MX"/>
+        </w:rPr>
+        <w:t>snake_case</w:t>
+      </w:r>
+      <w:proofErr w:type="spellEnd"/>
+      <w:r>
+        <w:rPr>
+          <w:rFonts w:ascii="Times New Roman" w:hAnsi="Times New Roman" w:cs="Times New Roman"/>
+          <w:sz w:val="24"/>
+          <w:szCs w:val="24"/>
+          <w:lang w:val="es-MX"/>
+        </w:rPr>
+        <w:t>: El nombre del archivo countWords.py no seguía el estilo </w:t>
+      </w:r>
+      <w:proofErr w:type="spellStart"/>
+      <w:r>
+        <w:rPr>
+          <w:rFonts w:ascii="Times New Roman" w:hAnsi="Times New Roman" w:cs="Times New Roman"/>
+          <w:sz w:val="24"/>
+          <w:szCs w:val="24"/>
+          <w:lang w:val="es-MX"/>
+        </w:rPr>
+        <w:t>snake_case</w:t>
+      </w:r>
+      <w:proofErr w:type="spellEnd"/>
+      <w:r>
+        <w:rPr>
+          <w:rFonts w:ascii="Times New Roman" w:hAnsi="Times New Roman" w:cs="Times New Roman"/>
+          <w:sz w:val="24"/>
+          <w:szCs w:val="24"/>
+          <w:lang w:val="es-MX"/>
+        </w:rPr>
+        <w:t>.</w:t>
+      </w:r>
+    </w:p>
+    <w:p>
+      <w:pPr>
+        <w:shd w:val="clear" w:color="auto" w:fill="FFFFFF"/>
+        <w:spacing w:before="100" w:beforeAutospacing="1" w:after="100" w:afterAutospacing="1" w:line="240" w:lineRule="auto"/>
+        <w:jc w:val="both"/>
+        <w:rPr>
+          <w:rFonts w:ascii="Times New Roman" w:hAnsi="Times New Roman" w:cs="Times New Roman"/>
+          <w:b/>
+          <w:bCs/>
+          <w:sz w:val="24"/>
+          <w:szCs w:val="24"/>
+          <w:lang w:val="es-MX"/>
+        </w:rPr>
+      </w:pPr>
+      <w:r>
+        <w:rPr>
+          <w:rFonts w:ascii="Times New Roman" w:hAnsi="Times New Roman" w:cs="Times New Roman"/>
+          <w:b/>
+          <w:bCs/>
+          <w:sz w:val="24"/>
+          <w:szCs w:val="24"/>
+          <w:lang w:val="es-MX"/>
+        </w:rPr>
+        <w:t>Actualizaciones Realizadas</w:t>
+      </w:r>
+      <w:r>
+        <w:rPr>
+          <w:rFonts w:ascii="Times New Roman" w:hAnsi="Times New Roman" w:cs="Times New Roman"/>
+          <w:b/>
+          <w:bCs/>
+          <w:sz w:val="24"/>
+          <w:szCs w:val="24"/>
+          <w:lang w:val="es-MX"/>
+        </w:rPr>
+        <w:t>.</w:t>
+      </w:r>
+    </w:p>
+    <w:p>
+      <w:pPr>
+        <w:shd w:val="clear" w:color="auto" w:fill="FFFFFF"/>
+        <w:spacing w:before="100" w:beforeAutospacing="1" w:after="100" w:afterAutospacing="1" w:line="240" w:lineRule="auto"/>
+        <w:jc w:val="both"/>
+        <w:rPr>
+          <w:rFonts w:ascii="Times New Roman" w:hAnsi="Times New Roman" w:cs="Times New Roman"/>
+          <w:sz w:val="24"/>
+          <w:szCs w:val="24"/>
+          <w:lang w:val="es-MX"/>
+        </w:rPr>
+      </w:pPr>
+      <w:r>
+        <w:rPr>
+          <w:rFonts w:ascii="Times New Roman" w:hAnsi="Times New Roman" w:cs="Times New Roman"/>
+          <w:sz w:val="24"/>
+          <w:szCs w:val="24"/>
+          <w:lang w:val="es-MX"/>
+        </w:rPr>
+        <w:t>Para mejorar el código y cumplir con las directrices de PEP8, se realizaron las siguientes actualizaciones:</w:t>
+      </w:r>
+    </w:p>
+    <w:p>
+      <w:pPr>
+        <w:numPr>
+          <w:ilvl w:val="0"/>
+          <w:numId w:val="29"/>
+        </w:numPr>
+        <w:shd w:val="clear" w:color="auto" w:fill="FFFFFF"/>
+        <w:spacing w:before="100" w:beforeAutospacing="1" w:after="100" w:afterAutospacing="1" w:line="240" w:lineRule="auto"/>
+        <w:jc w:val="both"/>
+        <w:rPr>
+          <w:rFonts w:ascii="Times New Roman" w:hAnsi="Times New Roman" w:cs="Times New Roman"/>
+          <w:b/>
+          <w:bCs/>
+          <w:sz w:val="24"/>
+          <w:szCs w:val="24"/>
+          <w:lang w:val="es-MX"/>
+        </w:rPr>
+      </w:pPr>
+      <w:r>
+        <w:rPr>
+          <w:rFonts w:ascii="Times New Roman" w:hAnsi="Times New Roman" w:cs="Times New Roman"/>
+          <w:b/>
+          <w:bCs/>
+          <w:sz w:val="24"/>
+          <w:szCs w:val="24"/>
+          <w:lang w:val="es-MX"/>
+        </w:rPr>
+        <w:t>División de líneas largas:</w:t>
+      </w:r>
+    </w:p>
+    <w:p>
+      <w:pPr>
+        <w:numPr>
+          <w:ilvl w:val="1"/>
+          <w:numId w:val="29"/>
+        </w:numPr>
+        <w:shd w:val="clear" w:color="auto" w:fill="FFFFFF"/>
+        <w:spacing w:before="100" w:beforeAutospacing="1" w:after="100" w:afterAutospacing="1" w:line="240" w:lineRule="auto"/>
+        <w:jc w:val="both"/>
+        <w:rPr>
+          <w:rFonts w:ascii="Times New Roman" w:hAnsi="Times New Roman" w:cs="Times New Roman"/>
+          <w:sz w:val="24"/>
+          <w:szCs w:val="24"/>
+          <w:lang w:val="es-MX"/>
+        </w:rPr>
+      </w:pPr>
+      <w:r>
+        <w:rPr>
+          <w:rFonts w:ascii="Times New Roman" w:hAnsi="Times New Roman" w:cs="Times New Roman"/>
+          <w:sz w:val="24"/>
+          <w:szCs w:val="24"/>
+          <w:lang w:val="es-MX"/>
+        </w:rPr>
+        <w:t>Las líneas que excedían el límite de 100 caracteres se dividieron en varias líneas para cumplir con el límite de 100 caracteres por línea.</w:t>
+      </w:r>
+    </w:p>
+    <w:p>
+      <w:pPr>
+        <w:numPr>
+          <w:ilvl w:val="0"/>
+          <w:numId w:val="29"/>
+        </w:numPr>
+        <w:shd w:val="clear" w:color="auto" w:fill="FFFFFF"/>
+        <w:spacing w:before="100" w:beforeAutospacing="1" w:after="100" w:afterAutospacing="1" w:line="240" w:lineRule="auto"/>
+        <w:jc w:val="both"/>
+        <w:rPr>
+          <w:rFonts w:ascii="Times New Roman" w:hAnsi="Times New Roman" w:cs="Times New Roman"/>
+          <w:b/>
+          <w:bCs/>
+          <w:sz w:val="24"/>
+          <w:szCs w:val="24"/>
+          <w:lang w:val="es-MX"/>
+        </w:rPr>
+      </w:pPr>
+      <w:r>
+        <w:rPr>
+          <w:rFonts w:ascii="Times New Roman" w:hAnsi="Times New Roman" w:cs="Times New Roman"/>
+          <w:b/>
+          <w:bCs/>
+          <w:sz w:val="24"/>
+          <w:szCs w:val="24"/>
+          <w:lang w:val="es-MX"/>
+        </w:rPr>
+        <w:t>Añadido de nueva línea al final del archivo:</w:t>
+      </w:r>
+    </w:p>
+    <w:p>
+      <w:pPr>
+        <w:numPr>
+          <w:ilvl w:val="1"/>
+          <w:numId w:val="29"/>
+        </w:numPr>
+        <w:shd w:val="clear" w:color="auto" w:fill="FFFFFF"/>
+        <w:spacing w:before="100" w:beforeAutospacing="1" w:after="100" w:afterAutospacing="1" w:line="240" w:lineRule="auto"/>
+        <w:jc w:val="both"/>
+        <w:rPr>
+          <w:rFonts w:ascii="Times New Roman" w:hAnsi="Times New Roman" w:cs="Times New Roman"/>
+          <w:sz w:val="24"/>
+          <w:szCs w:val="24"/>
+          <w:lang w:val="es-MX"/>
+        </w:rPr>
+      </w:pPr>
+      <w:r>
+        <w:rPr>
+          <w:rFonts w:ascii="Times New Roman" w:hAnsi="Times New Roman" w:cs="Times New Roman"/>
+          <w:sz w:val="24"/>
+          <w:szCs w:val="24"/>
+          <w:lang w:val="es-MX"/>
+        </w:rPr>
+        <w:t>Se añadió una nueva línea al final del archivo para cumplir con las directrices de PEP8.</w:t>
+      </w:r>
+    </w:p>
+    <w:p>
+      <w:pPr>
+        <w:numPr>
+          <w:ilvl w:val="0"/>
+          <w:numId w:val="29"/>
+        </w:numPr>
+        <w:shd w:val="clear" w:color="auto" w:fill="FFFFFF"/>
+        <w:spacing w:before="100" w:beforeAutospacing="1" w:after="100" w:afterAutospacing="1" w:line="240" w:lineRule="auto"/>
+        <w:jc w:val="both"/>
+        <w:rPr>
+          <w:rFonts w:ascii="Times New Roman" w:hAnsi="Times New Roman" w:cs="Times New Roman"/>
+          <w:b/>
+          <w:bCs/>
+          <w:sz w:val="24"/>
+          <w:szCs w:val="24"/>
+          <w:lang w:val="es-MX"/>
+        </w:rPr>
+      </w:pPr>
+      <w:r>
+        <w:rPr>
+          <w:rFonts w:ascii="Times New Roman" w:hAnsi="Times New Roman" w:cs="Times New Roman"/>
+          <w:b/>
+          <w:bCs/>
+          <w:sz w:val="24"/>
+          <w:szCs w:val="24"/>
+          <w:lang w:val="es-MX"/>
+        </w:rPr>
+        <w:t>Especificación de excepciones:</w:t>
+      </w:r>
+    </w:p>
+    <w:p>
+      <w:pPr>
+        <w:numPr>
+          <w:ilvl w:val="1"/>
+          <w:numId w:val="29"/>
+        </w:numPr>
+        <w:shd w:val="clear" w:color="auto" w:fill="FFFFFF"/>
+        <w:spacing w:before="100" w:beforeAutospacing="1" w:after="100" w:afterAutospacing="1" w:line="240" w:lineRule="auto"/>
+        <w:jc w:val="both"/>
+        <w:rPr>
+          <w:rFonts w:ascii="Times New Roman" w:hAnsi="Times New Roman" w:cs="Times New Roman"/>
+          <w:sz w:val="24"/>
+          <w:szCs w:val="24"/>
+          <w:lang w:val="es-MX"/>
+        </w:rPr>
+      </w:pPr>
+      <w:r>
+        <w:rPr>
+          <w:rFonts w:ascii="Times New Roman" w:hAnsi="Times New Roman" w:cs="Times New Roman"/>
+          <w:sz w:val="24"/>
+          <w:szCs w:val="24"/>
+          <w:lang w:val="es-MX"/>
+        </w:rPr>
+        <w:t>Se especificaron las excepciones que se pueden capturar (</w:t>
+      </w:r>
+      <w:proofErr w:type="spellStart"/>
+      <w:r>
+        <w:rPr>
+          <w:rFonts w:ascii="Times New Roman" w:hAnsi="Times New Roman" w:cs="Times New Roman"/>
+          <w:sz w:val="24"/>
+          <w:szCs w:val="24"/>
+          <w:lang w:val="es-MX"/>
+        </w:rPr>
+        <w:t>FileNotFoundError</w:t>
+      </w:r>
+      <w:proofErr w:type="spellEnd"/>
+      <w:r>
+        <w:rPr>
+          <w:rFonts w:ascii="Times New Roman" w:hAnsi="Times New Roman" w:cs="Times New Roman"/>
+          <w:sz w:val="24"/>
+          <w:szCs w:val="24"/>
+          <w:lang w:val="es-MX"/>
+        </w:rPr>
+        <w:t>, </w:t>
+      </w:r>
+      <w:proofErr w:type="spellStart"/>
+      <w:r>
+        <w:rPr>
+          <w:rFonts w:ascii="Times New Roman" w:hAnsi="Times New Roman" w:cs="Times New Roman"/>
+          <w:sz w:val="24"/>
+          <w:szCs w:val="24"/>
+          <w:lang w:val="es-MX"/>
+        </w:rPr>
+        <w:t>OSError</w:t>
+      </w:r>
+      <w:proofErr w:type="spellEnd"/>
+      <w:r>
+        <w:rPr>
+          <w:rFonts w:ascii="Times New Roman" w:hAnsi="Times New Roman" w:cs="Times New Roman"/>
+          <w:sz w:val="24"/>
+          <w:szCs w:val="24"/>
+          <w:lang w:val="es-MX"/>
+        </w:rPr>
+        <w:t> y </w:t>
+      </w:r>
+      <w:proofErr w:type="spellStart"/>
+      <w:r>
+        <w:rPr>
+          <w:rFonts w:ascii="Times New Roman" w:hAnsi="Times New Roman" w:cs="Times New Roman"/>
+          <w:sz w:val="24"/>
+          <w:szCs w:val="24"/>
+          <w:lang w:val="es-MX"/>
+        </w:rPr>
+        <w:t>Exception</w:t>
+      </w:r>
+      <w:proofErr w:type="spellEnd"/>
+      <w:r>
+        <w:rPr>
+          <w:rFonts w:ascii="Times New Roman" w:hAnsi="Times New Roman" w:cs="Times New Roman"/>
+          <w:sz w:val="24"/>
+          <w:szCs w:val="24"/>
+          <w:lang w:val="es-MX"/>
+        </w:rPr>
+        <w:t>), en lugar de capturar la excepción </w:t>
+      </w:r>
+      <w:proofErr w:type="spellStart"/>
+      <w:r>
+        <w:rPr>
+          <w:rFonts w:ascii="Times New Roman" w:hAnsi="Times New Roman" w:cs="Times New Roman"/>
+          <w:sz w:val="24"/>
+          <w:szCs w:val="24"/>
+          <w:lang w:val="es-MX"/>
+        </w:rPr>
+        <w:t>Exception</w:t>
+      </w:r>
+      <w:proofErr w:type="spellEnd"/>
+      <w:r>
+        <w:rPr>
+          <w:rFonts w:ascii="Times New Roman" w:hAnsi="Times New Roman" w:cs="Times New Roman"/>
+          <w:sz w:val="24"/>
+          <w:szCs w:val="24"/>
+          <w:lang w:val="es-MX"/>
+        </w:rPr>
+        <w:t> de manera general.</w:t>
+      </w:r>
+    </w:p>
+    <w:p>
+      <w:pPr>
+        <w:numPr>
+          <w:ilvl w:val="0"/>
+          <w:numId w:val="29"/>
+        </w:numPr>
+        <w:shd w:val="clear" w:color="auto" w:fill="FFFFFF"/>
+        <w:spacing w:before="100" w:beforeAutospacing="1" w:after="100" w:afterAutospacing="1" w:line="240" w:lineRule="auto"/>
+        <w:jc w:val="both"/>
+        <w:rPr>
+          <w:rFonts w:ascii="Times New Roman" w:hAnsi="Times New Roman" w:cs="Times New Roman"/>
+          <w:b/>
+          <w:bCs/>
+          <w:sz w:val="24"/>
+          <w:szCs w:val="24"/>
+          <w:lang w:val="es-MX"/>
+        </w:rPr>
+      </w:pPr>
+      <w:r>
+        <w:rPr>
+          <w:rFonts w:ascii="Times New Roman" w:hAnsi="Times New Roman" w:cs="Times New Roman"/>
+          <w:b/>
+          <w:bCs/>
+          <w:sz w:val="24"/>
+          <w:szCs w:val="24"/>
+          <w:lang w:val="es-MX"/>
+        </w:rPr>
+        <w:t>Renombrado del archivo:</w:t>
+      </w:r>
+    </w:p>
+    <w:p>
+      <w:pPr>
+        <w:numPr>
+          <w:ilvl w:val="1"/>
+          <w:numId w:val="29"/>
+        </w:numPr>
+        <w:shd w:val="clear" w:color="auto" w:fill="FFFFFF"/>
+        <w:spacing w:before="100" w:beforeAutospacing="1" w:after="100" w:afterAutospacing="1" w:line="240" w:lineRule="auto"/>
+        <w:jc w:val="both"/>
+        <w:rPr>
+          <w:rFonts w:ascii="Times New Roman" w:hAnsi="Times New Roman" w:cs="Times New Roman"/>
+          <w:sz w:val="24"/>
+          <w:szCs w:val="24"/>
+          <w:lang w:val="es-MX"/>
+        </w:rPr>
+      </w:pPr>
+      <w:r>
+        <w:rPr>
+          <w:rFonts w:ascii="Times New Roman" w:hAnsi="Times New Roman" w:cs="Times New Roman"/>
+          <w:sz w:val="24"/>
+          <w:szCs w:val="24"/>
+          <w:lang w:val="es-MX"/>
+        </w:rPr>
+        <w:t>El archivo countWords.py se renombró a count_words.py para seguir el estilo </w:t>
+      </w:r>
+      <w:proofErr w:type="spellStart"/>
+      <w:r>
+        <w:rPr>
+          <w:rFonts w:ascii="Times New Roman" w:hAnsi="Times New Roman" w:cs="Times New Roman"/>
+          <w:sz w:val="24"/>
+          <w:szCs w:val="24"/>
+          <w:lang w:val="es-MX"/>
+        </w:rPr>
+        <w:t>snake_case</w:t>
+      </w:r>
+      <w:proofErr w:type="spellEnd"/>
+      <w:r>
+        <w:rPr>
+          <w:rFonts w:ascii="Times New Roman" w:hAnsi="Times New Roman" w:cs="Times New Roman"/>
+          <w:sz w:val="24"/>
+          <w:szCs w:val="24"/>
+          <w:lang w:val="es-MX"/>
+        </w:rPr>
+        <w:t>.</w:t>
+      </w:r>
+    </w:p>
+    <w:p>
+      <w:pPr>
+        <w:shd w:val="clear" w:color="auto" w:fill="FFFFFF"/>
+        <w:spacing w:before="100" w:beforeAutospacing="1" w:after="100" w:afterAutospacing="1" w:line="240" w:lineRule="auto"/>
+        <w:jc w:val="both"/>
+        <w:rPr>
+          <w:rFonts w:ascii="Times New Roman" w:hAnsi="Times New Roman" w:cs="Times New Roman"/>
+          <w:b/>
+          <w:bCs/>
+          <w:sz w:val="24"/>
+          <w:szCs w:val="24"/>
+          <w:lang w:val="es-MX"/>
+        </w:rPr>
+      </w:pPr>
+      <w:r>
+        <w:rPr>
+          <w:rFonts w:ascii="Times New Roman" w:hAnsi="Times New Roman" w:cs="Times New Roman"/>
+          <w:b/>
+          <w:bCs/>
+          <w:sz w:val="24"/>
+          <w:szCs w:val="24"/>
+          <w:lang w:val="es-MX"/>
+        </w:rPr>
+        <w:t xml:space="preserve">Resultados Finales de </w:t>
+      </w:r>
+      <w:proofErr w:type="spellStart"/>
+      <w:r>
+        <w:rPr>
+          <w:rFonts w:ascii="Times New Roman" w:hAnsi="Times New Roman" w:cs="Times New Roman"/>
+          <w:b/>
+          <w:bCs/>
+          <w:sz w:val="24"/>
+          <w:szCs w:val="24"/>
+          <w:lang w:val="es-MX"/>
+        </w:rPr>
+        <w:t>Pylint</w:t>
+      </w:r>
+      <w:proofErr w:type="spellEnd"/>
+      <w:r>
+        <w:rPr>
+          <w:rFonts w:ascii="Times New Roman" w:hAnsi="Times New Roman" w:cs="Times New Roman"/>
+          <w:b/>
+          <w:bCs/>
+          <w:sz w:val="24"/>
+          <w:szCs w:val="24"/>
+          <w:lang w:val="es-MX"/>
+        </w:rPr>
+        <w:t>.</w:t>
+      </w:r>
+    </w:p>
+    <w:p>
+      <w:pPr>
+        <w:shd w:val="clear" w:color="auto" w:fill="FFFFFF"/>
+        <w:spacing w:before="100" w:beforeAutospacing="1" w:after="100" w:afterAutospacing="1" w:line="240" w:lineRule="auto"/>
+        <w:jc w:val="both"/>
+        <w:rPr>
+          <w:rFonts w:ascii="Times New Roman" w:hAnsi="Times New Roman" w:cs="Times New Roman"/>
+          <w:sz w:val="24"/>
+          <w:szCs w:val="24"/>
+          <w:lang w:val="es-MX"/>
+        </w:rPr>
+      </w:pPr>
+      <w:r>
+        <w:rPr>
+          <w:rFonts w:ascii="Times New Roman" w:hAnsi="Times New Roman" w:cs="Times New Roman"/>
+          <w:sz w:val="24"/>
+          <w:szCs w:val="24"/>
+          <w:lang w:val="es-MX"/>
+        </w:rPr>
+        <w:t>Después de realizar las actualizaciones, se volvió a ejecutar </w:t>
+      </w:r>
+      <w:proofErr w:type="spellStart"/>
+      <w:r>
+        <w:rPr>
+          <w:rFonts w:ascii="Times New Roman" w:hAnsi="Times New Roman" w:cs="Times New Roman"/>
+          <w:sz w:val="24"/>
+          <w:szCs w:val="24"/>
+          <w:lang w:val="es-MX"/>
+        </w:rPr>
+        <w:t>pylint</w:t>
+      </w:r>
+      <w:proofErr w:type="spellEnd"/>
+      <w:r>
+        <w:rPr>
+          <w:rFonts w:ascii="Times New Roman" w:hAnsi="Times New Roman" w:cs="Times New Roman"/>
+          <w:sz w:val="24"/>
+          <w:szCs w:val="24"/>
+          <w:lang w:val="es-MX"/>
+        </w:rPr>
+        <w:t> y se observó una mejora significativa en el puntaje del código. El puntaje final fue de 10.00/10, lo que indica que el código ahora cumple completamente con las directrices de PEP8.</w:t>
+      </w:r>
+    </w:p>
+    <w:p>
+      <w:pPr>
+        <w:shd w:val="clear" w:color="auto" w:fill="FFFFFF"/>
+        <w:spacing w:before="100" w:beforeAutospacing="1" w:after="100" w:afterAutospacing="1" w:line="240" w:lineRule="auto"/>
+        <w:jc w:val="both"/>
+        <w:rPr>
+          <w:rFonts w:ascii="Times New Roman" w:hAnsi="Times New Roman" w:cs="Times New Roman"/>
+          <w:sz w:val="24"/>
+          <w:szCs w:val="24"/>
+        </w:rPr>
+      </w:pPr>
     </w:p>
     <w:p>
       <w:pPr>
@@ -1618,19 +3186,32 @@
           <w:rFonts w:ascii="Times New Roman" w:hAnsi="Times New Roman" w:cs="Times New Roman"/>
           <w:b/>
           <w:bCs/>
-          <w:sz w:val="24"/>
-          <w:szCs w:val="24"/>
-        </w:rPr>
-      </w:pPr>
-      <w:r>
-        <w:rPr>
-          <w:rFonts w:ascii="Times New Roman" w:hAnsi="Times New Roman" w:cs="Times New Roman"/>
-          <w:b/>
-          <w:bCs/>
-          <w:sz w:val="24"/>
-          <w:szCs w:val="24"/>
+          <w:sz w:val="28"/>
+          <w:szCs w:val="28"/>
+          <w:lang w:val="es-MX"/>
+        </w:rPr>
+      </w:pPr>
+      <w:r>
+        <w:rPr>
+          <w:rFonts w:ascii="Times New Roman" w:hAnsi="Times New Roman" w:cs="Times New Roman"/>
+          <w:b/>
+          <w:bCs/>
+          <w:sz w:val="28"/>
+          <w:szCs w:val="28"/>
+          <w:lang w:val="es-MX"/>
         </w:rPr>
         <w:t>Conclusión</w:t>
+      </w:r>
+      <w:r>
+        <w:rPr>
+          <w:rFonts w:ascii="Times New Roman" w:hAnsi="Times New Roman" w:cs="Times New Roman"/>
+          <w:b/>
+          <w:bCs/>
+          <w:sz w:val="28"/>
+          <w:szCs w:val="28"/>
+          <w:lang w:val="es-MX"/>
+        </w:rPr>
+        <w:t xml:space="preserve"> General</w:t>
       </w:r>
     </w:p>
     <w:p>
@@ -1698,7 +3279,6 @@
           <w:rFonts w:ascii="Times New Roman" w:hAnsi="Times New Roman" w:cs="Times New Roman"/>
           <w:sz w:val="24"/>
           <w:szCs w:val="24"/>
-          <w:u w:val="single"/>
         </w:rPr>
       </w:pPr>
     </w:p>
@@ -1706,19 +3286,6 @@
       <w:pPr>
         <w:shd w:val="clear" w:color="auto" w:fill="FFFFFF"/>
         <w:spacing w:before="100" w:beforeAutospacing="1" w:after="100" w:afterAutospacing="1" w:line="240" w:lineRule="auto"/>
-        <w:jc w:val="both"/>
-        <w:rPr>
-          <w:rFonts w:ascii="Times New Roman" w:hAnsi="Times New Roman" w:cs="Times New Roman"/>
-          <w:sz w:val="24"/>
-          <w:szCs w:val="24"/>
-        </w:rPr>
-      </w:pPr>
-    </w:p>
-    <w:p>
-      <w:pPr>
-        <w:shd w:val="clear" w:color="auto" w:fill="FFFFFF"/>
-        <w:spacing w:before="100" w:beforeAutospacing="1" w:after="100" w:afterAutospacing="1" w:line="240" w:lineRule="auto"/>
-        <w:ind w:left="360"/>
         <w:jc w:val="center"/>
         <w:rPr>
           <w:rFonts w:ascii="Times New Roman" w:hAnsi="Times New Roman" w:cs="Times New Roman"/>
@@ -1733,10 +3300,62 @@
           <w:rFonts w:ascii="Times New Roman" w:hAnsi="Times New Roman" w:cs="Times New Roman"/>
           <w:b/>
           <w:bCs/>
-          <w:sz w:val="24"/>
-          <w:szCs w:val="24"/>
+          <w:sz w:val="28"/>
+          <w:szCs w:val="28"/>
+          <w:lang w:val="es-MX"/>
         </w:rPr>
         <w:t>Referencias</w:t>
+      </w:r>
+    </w:p>
+    <w:p>
+      <w:pPr>
+        <w:pStyle w:val="NormalWeb"/>
+        <w:numPr>
+          <w:ilvl w:val="0"/>
+          <w:numId w:val="8"/>
+        </w:numPr>
+        <w:ind w:left="426"/>
+      </w:pPr>
+      <w:r>
+        <w:rPr>
+          <w:i/>
+          <w:iCs/>
+          <w:lang w:val="en-US"/>
+        </w:rPr>
+        <w:t>PEP 0 – Index of Python Enhancement Proposals (PEPS) | Peps.python.org</w:t>
+      </w:r>
+      <w:r>
+        <w:rPr>
+          <w:lang w:val="en-US"/>
+        </w:rPr>
+        <w:t xml:space="preserve">. (n.d.). </w:t>
+      </w:r>
+      <w:r>
+        <w:t xml:space="preserve">Python </w:t>
+      </w:r>
+      <w:proofErr w:type="spellStart"/>
+      <w:r>
+        <w:t>Enhancement</w:t>
+      </w:r>
+      <w:proofErr w:type="spellEnd"/>
+      <w:r>
+        <w:t xml:space="preserve"> </w:t>
+      </w:r>
+      <w:proofErr w:type="spellStart"/>
+      <w:r>
+        <w:t>Proposals</w:t>
+      </w:r>
+      <w:proofErr w:type="spellEnd"/>
+      <w:r>
+        <w:t xml:space="preserve"> (</w:t>
+      </w:r>
+      <w:proofErr w:type="spellStart"/>
+      <w:r>
+        <w:t>PEPs</w:t>
+      </w:r>
+      <w:proofErr w:type="spellEnd"/>
+      <w:r>
+        <w:t>). https://peps.python.org/</w:t>
       </w:r>
     </w:p>
     <w:p>
@@ -1748,94 +3367,20 @@
         </w:numPr>
         <w:spacing w:before="0" w:beforeAutospacing="0" w:after="0" w:afterAutospacing="0" w:line="480" w:lineRule="auto"/>
         <w:ind w:left="426"/>
-      </w:pPr>
-      <w:proofErr w:type="spellStart"/>
-      <w:r>
-        <w:rPr>
-          <w:rFonts w:eastAsia="Constantia"/>
-          <w:color w:val="595959"/>
-        </w:rPr>
-        <w:lastRenderedPageBreak/>
-        <w:t>Weigers</w:t>
-      </w:r>
-      <w:proofErr w:type="spellEnd"/>
-      <w:r>
-        <w:rPr>
-          <w:rFonts w:eastAsia="Constantia"/>
-          <w:color w:val="595959"/>
-        </w:rPr>
-        <w:t xml:space="preserve">, K. (1999). Requisitos de calidad de la escritura </w:t>
-      </w:r>
-      <w:hyperlink r:id="rId7" w:history="1">
-        <w:r>
-          <w:rPr>
-            <w:rStyle w:val="Hipervnculo"/>
-            <w:rFonts w:eastAsia="Constantia"/>
-          </w:rPr>
-          <w:t>https://www.processimpact.com/articles/qualreqs.pdf</w:t>
-        </w:r>
-      </w:hyperlink>
-      <w:r>
-        <w:rPr>
-          <w:rFonts w:eastAsia="Constantia"/>
-          <w:color w:val="595959"/>
-        </w:rPr>
-        <w:t xml:space="preserve"> </w:t>
-      </w:r>
-    </w:p>
-    <w:p>
-      <w:pPr>
-        <w:pStyle w:val="NormalWeb"/>
-        <w:numPr>
-          <w:ilvl w:val="0"/>
-          <w:numId w:val="8"/>
-        </w:numPr>
-        <w:spacing w:before="0" w:beforeAutospacing="0" w:after="0" w:afterAutospacing="0" w:line="480" w:lineRule="auto"/>
-        <w:ind w:left="426"/>
-      </w:pPr>
-      <w:proofErr w:type="gramStart"/>
-      <w:r>
         <w:rPr>
           <w:lang w:val="en-US"/>
         </w:rPr>
-        <w:t>Wiegers ,</w:t>
-      </w:r>
-      <w:proofErr w:type="gramEnd"/>
+      </w:pPr>
       <w:r>
         <w:rPr>
           <w:lang w:val="en-US"/>
         </w:rPr>
-        <w:t xml:space="preserve"> KE y Beatty, J. (2013). </w:t>
-      </w:r>
-      <w:r>
-        <w:t xml:space="preserve">Requisitos de software </w:t>
-      </w:r>
-      <w:proofErr w:type="gramStart"/>
-      <w:r>
-        <w:t>( 3.ª</w:t>
-      </w:r>
-      <w:proofErr w:type="gramEnd"/>
-      <w:r>
-        <w:t xml:space="preserve"> </w:t>
-      </w:r>
-      <w:proofErr w:type="spellStart"/>
-      <w:r>
-        <w:t>ed</w:t>
-      </w:r>
-      <w:proofErr w:type="spellEnd"/>
-      <w:r>
-        <w:t xml:space="preserve"> .). </w:t>
-      </w:r>
-      <w:r>
-        <w:rPr>
-          <w:lang w:val="en-US"/>
-        </w:rPr>
-        <w:t>Microsoft Press. https://bc.vitalsource.com/tenants/openathens/books/9780735679627</w:t>
+        <w:t>The Python tutorial. (n.d.). Python Documentation. https://docs.python.org/3/tutorial/index.html</w:t>
       </w:r>
     </w:p>
     <w:sectPr>
-      <w:footerReference w:type="default" r:id="rId8"/>
-      <w:headerReference w:type="first" r:id="rId9"/>
+      <w:footerReference w:type="default" r:id="rId7"/>
+      <w:headerReference w:type="first" r:id="rId8"/>
       <w:pgSz w:w="12240" w:h="15840"/>
       <w:pgMar w:top="1728" w:right="1800" w:bottom="1440" w:left="1800" w:header="720" w:footer="720" w:gutter="0"/>
       <w:pgNumType w:start="0"/>
@@ -2654,6 +4199,240 @@
     </w:lvl>
   </w:abstractNum>
   <w:abstractNum w:abstractNumId="6" w15:restartNumberingAfterBreak="0">
+    <w:nsid w:val="13DE53EB"/>
+    <w:multiLevelType w:val="multilevel"/>
+    <w:tmpl w:val="27B49D44"/>
+    <w:lvl w:ilvl="0">
+      <w:start w:val="1"/>
+      <w:numFmt w:val="decimal"/>
+      <w:lvlText w:val="%1."/>
+      <w:lvlJc w:val="left"/>
+      <w:pPr>
+        <w:tabs>
+          <w:tab w:val="num" w:pos="720"/>
+        </w:tabs>
+        <w:ind w:left="720" w:hanging="360"/>
+      </w:pPr>
+    </w:lvl>
+    <w:lvl w:ilvl="1">
+      <w:start w:val="1"/>
+      <w:numFmt w:val="bullet"/>
+      <w:lvlText w:val="o"/>
+      <w:lvlJc w:val="left"/>
+      <w:pPr>
+        <w:tabs>
+          <w:tab w:val="num" w:pos="1440"/>
+        </w:tabs>
+        <w:ind w:left="1440" w:hanging="360"/>
+      </w:pPr>
+      <w:rPr>
+        <w:rFonts w:ascii="Courier New" w:hAnsi="Courier New" w:hint="default"/>
+        <w:sz w:val="20"/>
+      </w:rPr>
+    </w:lvl>
+    <w:lvl w:ilvl="2" w:tentative="1">
+      <w:start w:val="1"/>
+      <w:numFmt w:val="decimal"/>
+      <w:lvlText w:val="%3."/>
+      <w:lvlJc w:val="left"/>
+      <w:pPr>
+        <w:tabs>
+          <w:tab w:val="num" w:pos="2160"/>
+        </w:tabs>
+        <w:ind w:left="2160" w:hanging="360"/>
+      </w:pPr>
+    </w:lvl>
+    <w:lvl w:ilvl="3" w:tentative="1">
+      <w:start w:val="1"/>
+      <w:numFmt w:val="decimal"/>
+      <w:lvlText w:val="%4."/>
+      <w:lvlJc w:val="left"/>
+      <w:pPr>
+        <w:tabs>
+          <w:tab w:val="num" w:pos="2880"/>
+        </w:tabs>
+        <w:ind w:left="2880" w:hanging="360"/>
+      </w:pPr>
+    </w:lvl>
+    <w:lvl w:ilvl="4" w:tentative="1">
+      <w:start w:val="1"/>
+      <w:numFmt w:val="decimal"/>
+      <w:lvlText w:val="%5."/>
+      <w:lvlJc w:val="left"/>
+      <w:pPr>
+        <w:tabs>
+          <w:tab w:val="num" w:pos="3600"/>
+        </w:tabs>
+        <w:ind w:left="3600" w:hanging="360"/>
+      </w:pPr>
+    </w:lvl>
+    <w:lvl w:ilvl="5" w:tentative="1">
+      <w:start w:val="1"/>
+      <w:numFmt w:val="decimal"/>
+      <w:lvlText w:val="%6."/>
+      <w:lvlJc w:val="left"/>
+      <w:pPr>
+        <w:tabs>
+          <w:tab w:val="num" w:pos="4320"/>
+        </w:tabs>
+        <w:ind w:left="4320" w:hanging="360"/>
+      </w:pPr>
+    </w:lvl>
+    <w:lvl w:ilvl="6" w:tentative="1">
+      <w:start w:val="1"/>
+      <w:numFmt w:val="decimal"/>
+      <w:lvlText w:val="%7."/>
+      <w:lvlJc w:val="left"/>
+      <w:pPr>
+        <w:tabs>
+          <w:tab w:val="num" w:pos="5040"/>
+        </w:tabs>
+        <w:ind w:left="5040" w:hanging="360"/>
+      </w:pPr>
+    </w:lvl>
+    <w:lvl w:ilvl="7" w:tentative="1">
+      <w:start w:val="1"/>
+      <w:numFmt w:val="decimal"/>
+      <w:lvlText w:val="%8."/>
+      <w:lvlJc w:val="left"/>
+      <w:pPr>
+        <w:tabs>
+          <w:tab w:val="num" w:pos="5760"/>
+        </w:tabs>
+        <w:ind w:left="5760" w:hanging="360"/>
+      </w:pPr>
+    </w:lvl>
+    <w:lvl w:ilvl="8" w:tentative="1">
+      <w:start w:val="1"/>
+      <w:numFmt w:val="decimal"/>
+      <w:lvlText w:val="%9."/>
+      <w:lvlJc w:val="left"/>
+      <w:pPr>
+        <w:tabs>
+          <w:tab w:val="num" w:pos="6480"/>
+        </w:tabs>
+        <w:ind w:left="6480" w:hanging="360"/>
+      </w:pPr>
+    </w:lvl>
+  </w:abstractNum>
+  <w:abstractNum w:abstractNumId="7" w15:restartNumberingAfterBreak="0">
+    <w:nsid w:val="168065FF"/>
+    <w:multiLevelType w:val="multilevel"/>
+    <w:tmpl w:val="6B94AEBE"/>
+    <w:lvl w:ilvl="0">
+      <w:start w:val="1"/>
+      <w:numFmt w:val="decimal"/>
+      <w:lvlText w:val="%1."/>
+      <w:lvlJc w:val="left"/>
+      <w:pPr>
+        <w:tabs>
+          <w:tab w:val="num" w:pos="720"/>
+        </w:tabs>
+        <w:ind w:left="720" w:hanging="360"/>
+      </w:pPr>
+    </w:lvl>
+    <w:lvl w:ilvl="1">
+      <w:start w:val="1"/>
+      <w:numFmt w:val="bullet"/>
+      <w:lvlText w:val="o"/>
+      <w:lvlJc w:val="left"/>
+      <w:pPr>
+        <w:tabs>
+          <w:tab w:val="num" w:pos="1440"/>
+        </w:tabs>
+        <w:ind w:left="1440" w:hanging="360"/>
+      </w:pPr>
+      <w:rPr>
+        <w:rFonts w:ascii="Courier New" w:hAnsi="Courier New" w:hint="default"/>
+        <w:sz w:val="20"/>
+      </w:rPr>
+    </w:lvl>
+    <w:lvl w:ilvl="2" w:tentative="1">
+      <w:start w:val="1"/>
+      <w:numFmt w:val="decimal"/>
+      <w:lvlText w:val="%3."/>
+      <w:lvlJc w:val="left"/>
+      <w:pPr>
+        <w:tabs>
+          <w:tab w:val="num" w:pos="2160"/>
+        </w:tabs>
+        <w:ind w:left="2160" w:hanging="360"/>
+      </w:pPr>
+    </w:lvl>
+    <w:lvl w:ilvl="3" w:tentative="1">
+      <w:start w:val="1"/>
+      <w:numFmt w:val="decimal"/>
+      <w:lvlText w:val="%4."/>
+      <w:lvlJc w:val="left"/>
+      <w:pPr>
+        <w:tabs>
+          <w:tab w:val="num" w:pos="2880"/>
+        </w:tabs>
+        <w:ind w:left="2880" w:hanging="360"/>
+      </w:pPr>
+    </w:lvl>
+    <w:lvl w:ilvl="4" w:tentative="1">
+      <w:start w:val="1"/>
+      <w:numFmt w:val="decimal"/>
+      <w:lvlText w:val="%5."/>
+      <w:lvlJc w:val="left"/>
+      <w:pPr>
+        <w:tabs>
+          <w:tab w:val="num" w:pos="3600"/>
+        </w:tabs>
+        <w:ind w:left="3600" w:hanging="360"/>
+      </w:pPr>
+    </w:lvl>
+    <w:lvl w:ilvl="5" w:tentative="1">
+      <w:start w:val="1"/>
+      <w:numFmt w:val="decimal"/>
+      <w:lvlText w:val="%6."/>
+      <w:lvlJc w:val="left"/>
+      <w:pPr>
+        <w:tabs>
+          <w:tab w:val="num" w:pos="4320"/>
+        </w:tabs>
+        <w:ind w:left="4320" w:hanging="360"/>
+      </w:pPr>
+    </w:lvl>
+    <w:lvl w:ilvl="6" w:tentative="1">
+      <w:start w:val="1"/>
+      <w:numFmt w:val="decimal"/>
+      <w:lvlText w:val="%7."/>
+      <w:lvlJc w:val="left"/>
+      <w:pPr>
+        <w:tabs>
+          <w:tab w:val="num" w:pos="5040"/>
+        </w:tabs>
+        <w:ind w:left="5040" w:hanging="360"/>
+      </w:pPr>
+    </w:lvl>
+    <w:lvl w:ilvl="7" w:tentative="1">
+      <w:start w:val="1"/>
+      <w:numFmt w:val="decimal"/>
+      <w:lvlText w:val="%8."/>
+      <w:lvlJc w:val="left"/>
+      <w:pPr>
+        <w:tabs>
+          <w:tab w:val="num" w:pos="5760"/>
+        </w:tabs>
+        <w:ind w:left="5760" w:hanging="360"/>
+      </w:pPr>
+    </w:lvl>
+    <w:lvl w:ilvl="8" w:tentative="1">
+      <w:start w:val="1"/>
+      <w:numFmt w:val="decimal"/>
+      <w:lvlText w:val="%9."/>
+      <w:lvlJc w:val="left"/>
+      <w:pPr>
+        <w:tabs>
+          <w:tab w:val="num" w:pos="6480"/>
+        </w:tabs>
+        <w:ind w:left="6480" w:hanging="360"/>
+      </w:pPr>
+    </w:lvl>
+  </w:abstractNum>
+  <w:abstractNum w:abstractNumId="8" w15:restartNumberingAfterBreak="0">
     <w:nsid w:val="194A5519"/>
     <w:multiLevelType w:val="hybridMultilevel"/>
     <w:tmpl w:val="CB9CBE06"/>
@@ -2766,7 +4545,7 @@
       </w:rPr>
     </w:lvl>
   </w:abstractNum>
-  <w:abstractNum w:abstractNumId="7" w15:restartNumberingAfterBreak="0">
+  <w:abstractNum w:abstractNumId="9" w15:restartNumberingAfterBreak="0">
     <w:nsid w:val="24BB5E5D"/>
     <w:multiLevelType w:val="hybridMultilevel"/>
     <w:tmpl w:val="DC4E33F2"/>
@@ -2855,7 +4634,124 @@
       </w:pPr>
     </w:lvl>
   </w:abstractNum>
-  <w:abstractNum w:abstractNumId="8" w15:restartNumberingAfterBreak="0">
+  <w:abstractNum w:abstractNumId="10" w15:restartNumberingAfterBreak="0">
+    <w:nsid w:val="24E068ED"/>
+    <w:multiLevelType w:val="multilevel"/>
+    <w:tmpl w:val="3B4E7EF4"/>
+    <w:lvl w:ilvl="0">
+      <w:start w:val="1"/>
+      <w:numFmt w:val="decimal"/>
+      <w:lvlText w:val="%1."/>
+      <w:lvlJc w:val="left"/>
+      <w:pPr>
+        <w:tabs>
+          <w:tab w:val="num" w:pos="720"/>
+        </w:tabs>
+        <w:ind w:left="720" w:hanging="360"/>
+      </w:pPr>
+    </w:lvl>
+    <w:lvl w:ilvl="1">
+      <w:start w:val="1"/>
+      <w:numFmt w:val="bullet"/>
+      <w:lvlText w:val="o"/>
+      <w:lvlJc w:val="left"/>
+      <w:pPr>
+        <w:tabs>
+          <w:tab w:val="num" w:pos="1440"/>
+        </w:tabs>
+        <w:ind w:left="1440" w:hanging="360"/>
+      </w:pPr>
+      <w:rPr>
+        <w:rFonts w:ascii="Courier New" w:hAnsi="Courier New" w:hint="default"/>
+        <w:sz w:val="20"/>
+      </w:rPr>
+    </w:lvl>
+    <w:lvl w:ilvl="2" w:tentative="1">
+      <w:start w:val="1"/>
+      <w:numFmt w:val="decimal"/>
+      <w:lvlText w:val="%3."/>
+      <w:lvlJc w:val="left"/>
+      <w:pPr>
+        <w:tabs>
+          <w:tab w:val="num" w:pos="2160"/>
+        </w:tabs>
+        <w:ind w:left="2160" w:hanging="360"/>
+      </w:pPr>
+    </w:lvl>
+    <w:lvl w:ilvl="3" w:tentative="1">
+      <w:start w:val="1"/>
+      <w:numFmt w:val="decimal"/>
+      <w:lvlText w:val="%4."/>
+      <w:lvlJc w:val="left"/>
+      <w:pPr>
+        <w:tabs>
+          <w:tab w:val="num" w:pos="2880"/>
+        </w:tabs>
+        <w:ind w:left="2880" w:hanging="360"/>
+      </w:pPr>
+    </w:lvl>
+    <w:lvl w:ilvl="4" w:tentative="1">
+      <w:start w:val="1"/>
+      <w:numFmt w:val="decimal"/>
+      <w:lvlText w:val="%5."/>
+      <w:lvlJc w:val="left"/>
+      <w:pPr>
+        <w:tabs>
+          <w:tab w:val="num" w:pos="3600"/>
+        </w:tabs>
+        <w:ind w:left="3600" w:hanging="360"/>
+      </w:pPr>
+    </w:lvl>
+    <w:lvl w:ilvl="5" w:tentative="1">
+      <w:start w:val="1"/>
+      <w:numFmt w:val="decimal"/>
+      <w:lvlText w:val="%6."/>
+      <w:lvlJc w:val="left"/>
+      <w:pPr>
+        <w:tabs>
+          <w:tab w:val="num" w:pos="4320"/>
+        </w:tabs>
+        <w:ind w:left="4320" w:hanging="360"/>
+      </w:pPr>
+    </w:lvl>
+    <w:lvl w:ilvl="6" w:tentative="1">
+      <w:start w:val="1"/>
+      <w:numFmt w:val="decimal"/>
+      <w:lvlText w:val="%7."/>
+      <w:lvlJc w:val="left"/>
+      <w:pPr>
+        <w:tabs>
+          <w:tab w:val="num" w:pos="5040"/>
+        </w:tabs>
+        <w:ind w:left="5040" w:hanging="360"/>
+      </w:pPr>
+    </w:lvl>
+    <w:lvl w:ilvl="7" w:tentative="1">
+      <w:start w:val="1"/>
+      <w:numFmt w:val="decimal"/>
+      <w:lvlText w:val="%8."/>
+      <w:lvlJc w:val="left"/>
+      <w:pPr>
+        <w:tabs>
+          <w:tab w:val="num" w:pos="5760"/>
+        </w:tabs>
+        <w:ind w:left="5760" w:hanging="360"/>
+      </w:pPr>
+    </w:lvl>
+    <w:lvl w:ilvl="8" w:tentative="1">
+      <w:start w:val="1"/>
+      <w:numFmt w:val="decimal"/>
+      <w:lvlText w:val="%9."/>
+      <w:lvlJc w:val="left"/>
+      <w:pPr>
+        <w:tabs>
+          <w:tab w:val="num" w:pos="6480"/>
+        </w:tabs>
+        <w:ind w:left="6480" w:hanging="360"/>
+      </w:pPr>
+    </w:lvl>
+  </w:abstractNum>
+  <w:abstractNum w:abstractNumId="11" w15:restartNumberingAfterBreak="0">
     <w:nsid w:val="25956C9A"/>
     <w:multiLevelType w:val="hybridMultilevel"/>
     <w:tmpl w:val="FB1E32A8"/>
@@ -2944,7 +4840,7 @@
       </w:pPr>
     </w:lvl>
   </w:abstractNum>
-  <w:abstractNum w:abstractNumId="9" w15:restartNumberingAfterBreak="0">
+  <w:abstractNum w:abstractNumId="12" w15:restartNumberingAfterBreak="0">
     <w:nsid w:val="2B3D1119"/>
     <w:multiLevelType w:val="hybridMultilevel"/>
     <w:tmpl w:val="E3FE061C"/>
@@ -3033,7 +4929,7 @@
       </w:pPr>
     </w:lvl>
   </w:abstractNum>
-  <w:abstractNum w:abstractNumId="10" w15:restartNumberingAfterBreak="0">
+  <w:abstractNum w:abstractNumId="13" w15:restartNumberingAfterBreak="0">
     <w:nsid w:val="315C5545"/>
     <w:multiLevelType w:val="multilevel"/>
     <w:tmpl w:val="F1EEC4EE"/>
@@ -3146,7 +5042,7 @@
       </w:pPr>
     </w:lvl>
   </w:abstractNum>
-  <w:abstractNum w:abstractNumId="11" w15:restartNumberingAfterBreak="0">
+  <w:abstractNum w:abstractNumId="14" w15:restartNumberingAfterBreak="0">
     <w:nsid w:val="334D47EF"/>
     <w:multiLevelType w:val="hybridMultilevel"/>
     <w:tmpl w:val="AACE4C9E"/>
@@ -3235,7 +5131,7 @@
       </w:pPr>
     </w:lvl>
   </w:abstractNum>
-  <w:abstractNum w:abstractNumId="12" w15:restartNumberingAfterBreak="0">
+  <w:abstractNum w:abstractNumId="15" w15:restartNumberingAfterBreak="0">
     <w:nsid w:val="39820282"/>
     <w:multiLevelType w:val="multilevel"/>
     <w:tmpl w:val="C8668D52"/>
@@ -3351,7 +5247,7 @@
       </w:pPr>
     </w:lvl>
   </w:abstractNum>
-  <w:abstractNum w:abstractNumId="13" w15:restartNumberingAfterBreak="0">
+  <w:abstractNum w:abstractNumId="16" w15:restartNumberingAfterBreak="0">
     <w:nsid w:val="3B31788B"/>
     <w:multiLevelType w:val="hybridMultilevel"/>
     <w:tmpl w:val="64C42CB8"/>
@@ -3437,7 +5333,7 @@
       </w:pPr>
     </w:lvl>
   </w:abstractNum>
-  <w:abstractNum w:abstractNumId="14" w15:restartNumberingAfterBreak="0">
+  <w:abstractNum w:abstractNumId="17" w15:restartNumberingAfterBreak="0">
     <w:nsid w:val="40A00D08"/>
     <w:multiLevelType w:val="multilevel"/>
     <w:tmpl w:val="3970E3DC"/>
@@ -3550,7 +5446,120 @@
       </w:rPr>
     </w:lvl>
   </w:abstractNum>
-  <w:abstractNum w:abstractNumId="15" w15:restartNumberingAfterBreak="0">
+  <w:abstractNum w:abstractNumId="18" w15:restartNumberingAfterBreak="0">
+    <w:nsid w:val="43387400"/>
+    <w:multiLevelType w:val="multilevel"/>
+    <w:tmpl w:val="D66211AA"/>
+    <w:lvl w:ilvl="0">
+      <w:start w:val="1"/>
+      <w:numFmt w:val="decimal"/>
+      <w:lvlText w:val="%1."/>
+      <w:lvlJc w:val="left"/>
+      <w:pPr>
+        <w:tabs>
+          <w:tab w:val="num" w:pos="720"/>
+        </w:tabs>
+        <w:ind w:left="720" w:hanging="360"/>
+      </w:pPr>
+    </w:lvl>
+    <w:lvl w:ilvl="1" w:tentative="1">
+      <w:start w:val="1"/>
+      <w:numFmt w:val="decimal"/>
+      <w:lvlText w:val="%2."/>
+      <w:lvlJc w:val="left"/>
+      <w:pPr>
+        <w:tabs>
+          <w:tab w:val="num" w:pos="1440"/>
+        </w:tabs>
+        <w:ind w:left="1440" w:hanging="360"/>
+      </w:pPr>
+    </w:lvl>
+    <w:lvl w:ilvl="2" w:tentative="1">
+      <w:start w:val="1"/>
+      <w:numFmt w:val="decimal"/>
+      <w:lvlText w:val="%3."/>
+      <w:lvlJc w:val="left"/>
+      <w:pPr>
+        <w:tabs>
+          <w:tab w:val="num" w:pos="2160"/>
+        </w:tabs>
+        <w:ind w:left="2160" w:hanging="360"/>
+      </w:pPr>
+    </w:lvl>
+    <w:lvl w:ilvl="3" w:tentative="1">
+      <w:start w:val="1"/>
+      <w:numFmt w:val="decimal"/>
+      <w:lvlText w:val="%4."/>
+      <w:lvlJc w:val="left"/>
+      <w:pPr>
+        <w:tabs>
+          <w:tab w:val="num" w:pos="2880"/>
+        </w:tabs>
+        <w:ind w:left="2880" w:hanging="360"/>
+      </w:pPr>
+    </w:lvl>
+    <w:lvl w:ilvl="4" w:tentative="1">
+      <w:start w:val="1"/>
+      <w:numFmt w:val="decimal"/>
+      <w:lvlText w:val="%5."/>
+      <w:lvlJc w:val="left"/>
+      <w:pPr>
+        <w:tabs>
+          <w:tab w:val="num" w:pos="3600"/>
+        </w:tabs>
+        <w:ind w:left="3600" w:hanging="360"/>
+      </w:pPr>
+    </w:lvl>
+    <w:lvl w:ilvl="5" w:tentative="1">
+      <w:start w:val="1"/>
+      <w:numFmt w:val="decimal"/>
+      <w:lvlText w:val="%6."/>
+      <w:lvlJc w:val="left"/>
+      <w:pPr>
+        <w:tabs>
+          <w:tab w:val="num" w:pos="4320"/>
+        </w:tabs>
+        <w:ind w:left="4320" w:hanging="360"/>
+      </w:pPr>
+    </w:lvl>
+    <w:lvl w:ilvl="6" w:tentative="1">
+      <w:start w:val="1"/>
+      <w:numFmt w:val="decimal"/>
+      <w:lvlText w:val="%7."/>
+      <w:lvlJc w:val="left"/>
+      <w:pPr>
+        <w:tabs>
+          <w:tab w:val="num" w:pos="5040"/>
+        </w:tabs>
+        <w:ind w:left="5040" w:hanging="360"/>
+      </w:pPr>
+    </w:lvl>
+    <w:lvl w:ilvl="7" w:tentative="1">
+      <w:start w:val="1"/>
+      <w:numFmt w:val="decimal"/>
+      <w:lvlText w:val="%8."/>
+      <w:lvlJc w:val="left"/>
+      <w:pPr>
+        <w:tabs>
+          <w:tab w:val="num" w:pos="5760"/>
+        </w:tabs>
+        <w:ind w:left="5760" w:hanging="360"/>
+      </w:pPr>
+    </w:lvl>
+    <w:lvl w:ilvl="8" w:tentative="1">
+      <w:start w:val="1"/>
+      <w:numFmt w:val="decimal"/>
+      <w:lvlText w:val="%9."/>
+      <w:lvlJc w:val="left"/>
+      <w:pPr>
+        <w:tabs>
+          <w:tab w:val="num" w:pos="6480"/>
+        </w:tabs>
+        <w:ind w:left="6480" w:hanging="360"/>
+      </w:pPr>
+    </w:lvl>
+  </w:abstractNum>
+  <w:abstractNum w:abstractNumId="19" w15:restartNumberingAfterBreak="0">
     <w:nsid w:val="43C35C1F"/>
     <w:multiLevelType w:val="hybridMultilevel"/>
     <w:tmpl w:val="F3E08692"/>
@@ -3639,7 +5648,7 @@
       </w:pPr>
     </w:lvl>
   </w:abstractNum>
-  <w:abstractNum w:abstractNumId="16" w15:restartNumberingAfterBreak="0">
+  <w:abstractNum w:abstractNumId="20" w15:restartNumberingAfterBreak="0">
     <w:nsid w:val="4C201DA0"/>
     <w:multiLevelType w:val="multilevel"/>
     <w:tmpl w:val="83FAA2A6"/>
@@ -3752,7 +5761,7 @@
       </w:rPr>
     </w:lvl>
   </w:abstractNum>
-  <w:abstractNum w:abstractNumId="17" w15:restartNumberingAfterBreak="0">
+  <w:abstractNum w:abstractNumId="21" w15:restartNumberingAfterBreak="0">
     <w:nsid w:val="5578275A"/>
     <w:multiLevelType w:val="hybridMultilevel"/>
     <w:tmpl w:val="AC720418"/>
@@ -3841,7 +5850,7 @@
       </w:pPr>
     </w:lvl>
   </w:abstractNum>
-  <w:abstractNum w:abstractNumId="18" w15:restartNumberingAfterBreak="0">
+  <w:abstractNum w:abstractNumId="22" w15:restartNumberingAfterBreak="0">
     <w:nsid w:val="560956A1"/>
     <w:multiLevelType w:val="hybridMultilevel"/>
     <w:tmpl w:val="5D366B04"/>
@@ -3927,7 +5936,120 @@
       </w:pPr>
     </w:lvl>
   </w:abstractNum>
-  <w:abstractNum w:abstractNumId="19" w15:restartNumberingAfterBreak="0">
+  <w:abstractNum w:abstractNumId="23" w15:restartNumberingAfterBreak="0">
+    <w:nsid w:val="5D3D3B70"/>
+    <w:multiLevelType w:val="multilevel"/>
+    <w:tmpl w:val="DE74BB2C"/>
+    <w:lvl w:ilvl="0">
+      <w:start w:val="1"/>
+      <w:numFmt w:val="decimal"/>
+      <w:lvlText w:val="%1."/>
+      <w:lvlJc w:val="left"/>
+      <w:pPr>
+        <w:tabs>
+          <w:tab w:val="num" w:pos="720"/>
+        </w:tabs>
+        <w:ind w:left="720" w:hanging="360"/>
+      </w:pPr>
+    </w:lvl>
+    <w:lvl w:ilvl="1" w:tentative="1">
+      <w:start w:val="1"/>
+      <w:numFmt w:val="decimal"/>
+      <w:lvlText w:val="%2."/>
+      <w:lvlJc w:val="left"/>
+      <w:pPr>
+        <w:tabs>
+          <w:tab w:val="num" w:pos="1440"/>
+        </w:tabs>
+        <w:ind w:left="1440" w:hanging="360"/>
+      </w:pPr>
+    </w:lvl>
+    <w:lvl w:ilvl="2" w:tentative="1">
+      <w:start w:val="1"/>
+      <w:numFmt w:val="decimal"/>
+      <w:lvlText w:val="%3."/>
+      <w:lvlJc w:val="left"/>
+      <w:pPr>
+        <w:tabs>
+          <w:tab w:val="num" w:pos="2160"/>
+        </w:tabs>
+        <w:ind w:left="2160" w:hanging="360"/>
+      </w:pPr>
+    </w:lvl>
+    <w:lvl w:ilvl="3" w:tentative="1">
+      <w:start w:val="1"/>
+      <w:numFmt w:val="decimal"/>
+      <w:lvlText w:val="%4."/>
+      <w:lvlJc w:val="left"/>
+      <w:pPr>
+        <w:tabs>
+          <w:tab w:val="num" w:pos="2880"/>
+        </w:tabs>
+        <w:ind w:left="2880" w:hanging="360"/>
+      </w:pPr>
+    </w:lvl>
+    <w:lvl w:ilvl="4" w:tentative="1">
+      <w:start w:val="1"/>
+      <w:numFmt w:val="decimal"/>
+      <w:lvlText w:val="%5."/>
+      <w:lvlJc w:val="left"/>
+      <w:pPr>
+        <w:tabs>
+          <w:tab w:val="num" w:pos="3600"/>
+        </w:tabs>
+        <w:ind w:left="3600" w:hanging="360"/>
+      </w:pPr>
+    </w:lvl>
+    <w:lvl w:ilvl="5" w:tentative="1">
+      <w:start w:val="1"/>
+      <w:numFmt w:val="decimal"/>
+      <w:lvlText w:val="%6."/>
+      <w:lvlJc w:val="left"/>
+      <w:pPr>
+        <w:tabs>
+          <w:tab w:val="num" w:pos="4320"/>
+        </w:tabs>
+        <w:ind w:left="4320" w:hanging="360"/>
+      </w:pPr>
+    </w:lvl>
+    <w:lvl w:ilvl="6" w:tentative="1">
+      <w:start w:val="1"/>
+      <w:numFmt w:val="decimal"/>
+      <w:lvlText w:val="%7."/>
+      <w:lvlJc w:val="left"/>
+      <w:pPr>
+        <w:tabs>
+          <w:tab w:val="num" w:pos="5040"/>
+        </w:tabs>
+        <w:ind w:left="5040" w:hanging="360"/>
+      </w:pPr>
+    </w:lvl>
+    <w:lvl w:ilvl="7" w:tentative="1">
+      <w:start w:val="1"/>
+      <w:numFmt w:val="decimal"/>
+      <w:lvlText w:val="%8."/>
+      <w:lvlJc w:val="left"/>
+      <w:pPr>
+        <w:tabs>
+          <w:tab w:val="num" w:pos="5760"/>
+        </w:tabs>
+        <w:ind w:left="5760" w:hanging="360"/>
+      </w:pPr>
+    </w:lvl>
+    <w:lvl w:ilvl="8" w:tentative="1">
+      <w:start w:val="1"/>
+      <w:numFmt w:val="decimal"/>
+      <w:lvlText w:val="%9."/>
+      <w:lvlJc w:val="left"/>
+      <w:pPr>
+        <w:tabs>
+          <w:tab w:val="num" w:pos="6480"/>
+        </w:tabs>
+        <w:ind w:left="6480" w:hanging="360"/>
+      </w:pPr>
+    </w:lvl>
+  </w:abstractNum>
+  <w:abstractNum w:abstractNumId="24" w15:restartNumberingAfterBreak="0">
     <w:nsid w:val="5F5D3ECE"/>
     <w:multiLevelType w:val="hybridMultilevel"/>
     <w:tmpl w:val="5CCA4228"/>
@@ -4016,7 +6138,7 @@
       </w:pPr>
     </w:lvl>
   </w:abstractNum>
-  <w:abstractNum w:abstractNumId="20" w15:restartNumberingAfterBreak="0">
+  <w:abstractNum w:abstractNumId="25" w15:restartNumberingAfterBreak="0">
     <w:nsid w:val="652C0992"/>
     <w:multiLevelType w:val="multilevel"/>
     <w:tmpl w:val="9E885E3E"/>
@@ -4129,7 +6251,124 @@
       </w:pPr>
     </w:lvl>
   </w:abstractNum>
-  <w:abstractNum w:abstractNumId="21" w15:restartNumberingAfterBreak="0">
+  <w:abstractNum w:abstractNumId="26" w15:restartNumberingAfterBreak="0">
+    <w:nsid w:val="6AC30B28"/>
+    <w:multiLevelType w:val="multilevel"/>
+    <w:tmpl w:val="5E7C24AA"/>
+    <w:lvl w:ilvl="0">
+      <w:start w:val="1"/>
+      <w:numFmt w:val="decimal"/>
+      <w:lvlText w:val="%1."/>
+      <w:lvlJc w:val="left"/>
+      <w:pPr>
+        <w:tabs>
+          <w:tab w:val="num" w:pos="720"/>
+        </w:tabs>
+        <w:ind w:left="720" w:hanging="360"/>
+      </w:pPr>
+    </w:lvl>
+    <w:lvl w:ilvl="1">
+      <w:start w:val="1"/>
+      <w:numFmt w:val="bullet"/>
+      <w:lvlText w:val="o"/>
+      <w:lvlJc w:val="left"/>
+      <w:pPr>
+        <w:tabs>
+          <w:tab w:val="num" w:pos="1440"/>
+        </w:tabs>
+        <w:ind w:left="1440" w:hanging="360"/>
+      </w:pPr>
+      <w:rPr>
+        <w:rFonts w:ascii="Courier New" w:hAnsi="Courier New" w:hint="default"/>
+        <w:sz w:val="20"/>
+      </w:rPr>
+    </w:lvl>
+    <w:lvl w:ilvl="2" w:tentative="1">
+      <w:start w:val="1"/>
+      <w:numFmt w:val="decimal"/>
+      <w:lvlText w:val="%3."/>
+      <w:lvlJc w:val="left"/>
+      <w:pPr>
+        <w:tabs>
+          <w:tab w:val="num" w:pos="2160"/>
+        </w:tabs>
+        <w:ind w:left="2160" w:hanging="360"/>
+      </w:pPr>
+    </w:lvl>
+    <w:lvl w:ilvl="3" w:tentative="1">
+      <w:start w:val="1"/>
+      <w:numFmt w:val="decimal"/>
+      <w:lvlText w:val="%4."/>
+      <w:lvlJc w:val="left"/>
+      <w:pPr>
+        <w:tabs>
+          <w:tab w:val="num" w:pos="2880"/>
+        </w:tabs>
+        <w:ind w:left="2880" w:hanging="360"/>
+      </w:pPr>
+    </w:lvl>
+    <w:lvl w:ilvl="4" w:tentative="1">
+      <w:start w:val="1"/>
+      <w:numFmt w:val="decimal"/>
+      <w:lvlText w:val="%5."/>
+      <w:lvlJc w:val="left"/>
+      <w:pPr>
+        <w:tabs>
+          <w:tab w:val="num" w:pos="3600"/>
+        </w:tabs>
+        <w:ind w:left="3600" w:hanging="360"/>
+      </w:pPr>
+    </w:lvl>
+    <w:lvl w:ilvl="5" w:tentative="1">
+      <w:start w:val="1"/>
+      <w:numFmt w:val="decimal"/>
+      <w:lvlText w:val="%6."/>
+      <w:lvlJc w:val="left"/>
+      <w:pPr>
+        <w:tabs>
+          <w:tab w:val="num" w:pos="4320"/>
+        </w:tabs>
+        <w:ind w:left="4320" w:hanging="360"/>
+      </w:pPr>
+    </w:lvl>
+    <w:lvl w:ilvl="6" w:tentative="1">
+      <w:start w:val="1"/>
+      <w:numFmt w:val="decimal"/>
+      <w:lvlText w:val="%7."/>
+      <w:lvlJc w:val="left"/>
+      <w:pPr>
+        <w:tabs>
+          <w:tab w:val="num" w:pos="5040"/>
+        </w:tabs>
+        <w:ind w:left="5040" w:hanging="360"/>
+      </w:pPr>
+    </w:lvl>
+    <w:lvl w:ilvl="7" w:tentative="1">
+      <w:start w:val="1"/>
+      <w:numFmt w:val="decimal"/>
+      <w:lvlText w:val="%8."/>
+      <w:lvlJc w:val="left"/>
+      <w:pPr>
+        <w:tabs>
+          <w:tab w:val="num" w:pos="5760"/>
+        </w:tabs>
+        <w:ind w:left="5760" w:hanging="360"/>
+      </w:pPr>
+    </w:lvl>
+    <w:lvl w:ilvl="8" w:tentative="1">
+      <w:start w:val="1"/>
+      <w:numFmt w:val="decimal"/>
+      <w:lvlText w:val="%9."/>
+      <w:lvlJc w:val="left"/>
+      <w:pPr>
+        <w:tabs>
+          <w:tab w:val="num" w:pos="6480"/>
+        </w:tabs>
+        <w:ind w:left="6480" w:hanging="360"/>
+      </w:pPr>
+    </w:lvl>
+  </w:abstractNum>
+  <w:abstractNum w:abstractNumId="27" w15:restartNumberingAfterBreak="0">
     <w:nsid w:val="6CB70645"/>
     <w:multiLevelType w:val="multilevel"/>
     <w:tmpl w:val="612061DE"/>
@@ -4242,7 +6481,7 @@
       </w:rPr>
     </w:lvl>
   </w:abstractNum>
-  <w:abstractNum w:abstractNumId="22" w15:restartNumberingAfterBreak="0">
+  <w:abstractNum w:abstractNumId="28" w15:restartNumberingAfterBreak="0">
     <w:nsid w:val="6CE97BC4"/>
     <w:multiLevelType w:val="hybridMultilevel"/>
     <w:tmpl w:val="277C11A8"/>
@@ -4331,7 +6570,7 @@
       </w:pPr>
     </w:lvl>
   </w:abstractNum>
-  <w:abstractNum w:abstractNumId="23" w15:restartNumberingAfterBreak="0">
+  <w:abstractNum w:abstractNumId="29" w15:restartNumberingAfterBreak="0">
     <w:nsid w:val="76F2677E"/>
     <w:multiLevelType w:val="multilevel"/>
     <w:tmpl w:val="209EAA50"/>
@@ -4481,76 +6720,94 @@
     </w:lvl>
   </w:abstractNum>
   <w:num w:numId="1" w16cid:durableId="424569746">
-    <w:abstractNumId w:val="21"/>
+    <w:abstractNumId w:val="27"/>
   </w:num>
   <w:num w:numId="2" w16cid:durableId="1447768769">
-    <w:abstractNumId w:val="16"/>
+    <w:abstractNumId w:val="20"/>
   </w:num>
   <w:num w:numId="3" w16cid:durableId="1024017095">
-    <w:abstractNumId w:val="14"/>
+    <w:abstractNumId w:val="17"/>
   </w:num>
   <w:num w:numId="4" w16cid:durableId="314264475">
-    <w:abstractNumId w:val="10"/>
+    <w:abstractNumId w:val="13"/>
   </w:num>
   <w:num w:numId="5" w16cid:durableId="533006088">
     <w:abstractNumId w:val="1"/>
   </w:num>
   <w:num w:numId="6" w16cid:durableId="177550533">
-    <w:abstractNumId w:val="12"/>
+    <w:abstractNumId w:val="15"/>
   </w:num>
   <w:num w:numId="7" w16cid:durableId="1558323012">
-    <w:abstractNumId w:val="19"/>
+    <w:abstractNumId w:val="24"/>
   </w:num>
   <w:num w:numId="8" w16cid:durableId="658730061">
     <w:abstractNumId w:val="3"/>
   </w:num>
   <w:num w:numId="9" w16cid:durableId="828860262">
+    <w:abstractNumId w:val="12"/>
+  </w:num>
+  <w:num w:numId="10" w16cid:durableId="186062631">
+    <w:abstractNumId w:val="21"/>
+  </w:num>
+  <w:num w:numId="11" w16cid:durableId="2046560975">
     <w:abstractNumId w:val="9"/>
   </w:num>
-  <w:num w:numId="10" w16cid:durableId="186062631">
-    <w:abstractNumId w:val="17"/>
-  </w:num>
-  <w:num w:numId="11" w16cid:durableId="2046560975">
-    <w:abstractNumId w:val="7"/>
-  </w:num>
   <w:num w:numId="12" w16cid:durableId="645546424">
-    <w:abstractNumId w:val="11"/>
+    <w:abstractNumId w:val="14"/>
   </w:num>
   <w:num w:numId="13" w16cid:durableId="2012373030">
     <w:abstractNumId w:val="5"/>
   </w:num>
   <w:num w:numId="14" w16cid:durableId="1996495196">
-    <w:abstractNumId w:val="22"/>
+    <w:abstractNumId w:val="28"/>
   </w:num>
   <w:num w:numId="15" w16cid:durableId="1871140882">
-    <w:abstractNumId w:val="8"/>
+    <w:abstractNumId w:val="11"/>
   </w:num>
   <w:num w:numId="16" w16cid:durableId="1978102978">
-    <w:abstractNumId w:val="15"/>
+    <w:abstractNumId w:val="19"/>
   </w:num>
   <w:num w:numId="17" w16cid:durableId="1305550228">
     <w:abstractNumId w:val="2"/>
   </w:num>
   <w:num w:numId="18" w16cid:durableId="1439638724">
-    <w:abstractNumId w:val="13"/>
+    <w:abstractNumId w:val="16"/>
   </w:num>
   <w:num w:numId="19" w16cid:durableId="2089111893">
     <w:abstractNumId w:val="4"/>
   </w:num>
   <w:num w:numId="20" w16cid:durableId="568200118">
-    <w:abstractNumId w:val="23"/>
+    <w:abstractNumId w:val="29"/>
   </w:num>
   <w:num w:numId="21" w16cid:durableId="1216117449">
-    <w:abstractNumId w:val="18"/>
+    <w:abstractNumId w:val="22"/>
   </w:num>
   <w:num w:numId="22" w16cid:durableId="480851691">
-    <w:abstractNumId w:val="6"/>
+    <w:abstractNumId w:val="8"/>
   </w:num>
   <w:num w:numId="23" w16cid:durableId="706413954">
     <w:abstractNumId w:val="0"/>
   </w:num>
   <w:num w:numId="24" w16cid:durableId="86730275">
-    <w:abstractNumId w:val="20"/>
+    <w:abstractNumId w:val="25"/>
+  </w:num>
+  <w:num w:numId="25" w16cid:durableId="2064674980">
+    <w:abstractNumId w:val="23"/>
+  </w:num>
+  <w:num w:numId="26" w16cid:durableId="315381888">
+    <w:abstractNumId w:val="7"/>
+  </w:num>
+  <w:num w:numId="27" w16cid:durableId="1775007097">
+    <w:abstractNumId w:val="26"/>
+  </w:num>
+  <w:num w:numId="28" w16cid:durableId="118651385">
+    <w:abstractNumId w:val="18"/>
+  </w:num>
+  <w:num w:numId="29" w16cid:durableId="1818493418">
+    <w:abstractNumId w:val="10"/>
+  </w:num>
+  <w:num w:numId="30" w16cid:durableId="1517959880">
+    <w:abstractNumId w:val="6"/>
   </w:num>
 </w:numbering>
 </file>

</xml_diff>